<commit_message>
Upload WIP coursework document
</commit_message>
<xml_diff>
--- a/Coursework document.docx
+++ b/Coursework document.docx
@@ -1789,7 +1789,7 @@
             <w10:borderbottom type="single" width="8"/>
             <w10:borderright type="single" width="8"/>
           </v:shape>
-          <o:OLEObject Type="Embed" ProgID="Word.OpenDocumentText.12" ShapeID="_x0000_i1084" DrawAspect="Content" ObjectID="_1587982268" r:id="rId10"/>
+          <o:OLEObject Type="Embed" ProgID="Word.OpenDocumentText.12" ShapeID="_x0000_i1084" DrawAspect="Content" ObjectID="_1587990658" r:id="rId10"/>
         </w:object>
       </w:r>
     </w:p>
@@ -1900,7 +1900,7 @@
             <w10:borderbottom type="single" width="8"/>
             <w10:borderright type="single" width="8"/>
           </v:shape>
-          <o:OLEObject Type="Embed" ProgID="Word.OpenDocumentText.12" ShapeID="_x0000_i1085" DrawAspect="Content" ObjectID="_1587982269" r:id="rId12"/>
+          <o:OLEObject Type="Embed" ProgID="Word.OpenDocumentText.12" ShapeID="_x0000_i1085" DrawAspect="Content" ObjectID="_1587990659" r:id="rId12"/>
         </w:object>
       </w:r>
     </w:p>
@@ -1996,7 +1996,7 @@
             <w10:borderbottom type="single" width="8"/>
             <w10:borderright type="single" width="8"/>
           </v:shape>
-          <o:OLEObject Type="Embed" ProgID="Word.OpenDocumentText.12" ShapeID="_x0000_i1086" DrawAspect="Content" ObjectID="_1587982270" r:id="rId14"/>
+          <o:OLEObject Type="Embed" ProgID="Word.OpenDocumentText.12" ShapeID="_x0000_i1086" DrawAspect="Content" ObjectID="_1587990660" r:id="rId14"/>
         </w:object>
       </w:r>
     </w:p>
@@ -2134,7 +2134,7 @@
             <w10:borderbottom type="single" width="8"/>
             <w10:borderright type="single" width="8"/>
           </v:shape>
-          <o:OLEObject Type="Embed" ProgID="Word.OpenDocumentText.12" ShapeID="_x0000_i1087" DrawAspect="Content" ObjectID="_1587982271" r:id="rId16"/>
+          <o:OLEObject Type="Embed" ProgID="Word.OpenDocumentText.12" ShapeID="_x0000_i1087" DrawAspect="Content" ObjectID="_1587990661" r:id="rId16"/>
         </w:object>
       </w:r>
     </w:p>
@@ -2258,7 +2258,7 @@
             <w10:borderbottom type="single" width="8"/>
             <w10:borderright type="single" width="8"/>
           </v:shape>
-          <o:OLEObject Type="Embed" ProgID="Word.OpenDocumentText.12" ShapeID="_x0000_i1088" DrawAspect="Content" ObjectID="_1587982272" r:id="rId18"/>
+          <o:OLEObject Type="Embed" ProgID="Word.OpenDocumentText.12" ShapeID="_x0000_i1088" DrawAspect="Content" ObjectID="_1587990662" r:id="rId18"/>
         </w:object>
       </w:r>
     </w:p>
@@ -2381,7 +2381,7 @@
             <w10:borderbottom type="single" width="8"/>
             <w10:borderright type="single" width="8"/>
           </v:shape>
-          <o:OLEObject Type="Embed" ProgID="Word.OpenDocumentText.12" ShapeID="_x0000_i1089" DrawAspect="Content" ObjectID="_1587982273" r:id="rId20"/>
+          <o:OLEObject Type="Embed" ProgID="Word.OpenDocumentText.12" ShapeID="_x0000_i1089" DrawAspect="Content" ObjectID="_1587990663" r:id="rId20"/>
         </w:object>
       </w:r>
     </w:p>
@@ -2940,7 +2940,7 @@
             <w10:borderbottom type="single" width="8"/>
             <w10:borderright type="single" width="8"/>
           </v:shape>
-          <o:OLEObject Type="Embed" ProgID="Word.OpenDocumentText.12" ShapeID="_x0000_i1090" DrawAspect="Content" ObjectID="_1587982274" r:id="rId23"/>
+          <o:OLEObject Type="Embed" ProgID="Word.OpenDocumentText.12" ShapeID="_x0000_i1090" DrawAspect="Content" ObjectID="_1587990664" r:id="rId23"/>
         </w:object>
       </w:r>
     </w:p>
@@ -3042,7 +3042,7 @@
             <w10:borderbottom type="single" width="8"/>
             <w10:borderright type="single" width="8"/>
           </v:shape>
-          <o:OLEObject Type="Embed" ProgID="Word.OpenDocumentText.12" ShapeID="_x0000_i1091" DrawAspect="Content" ObjectID="_1587982275" r:id="rId25"/>
+          <o:OLEObject Type="Embed" ProgID="Word.OpenDocumentText.12" ShapeID="_x0000_i1091" DrawAspect="Content" ObjectID="_1587990665" r:id="rId25"/>
         </w:object>
       </w:r>
     </w:p>
@@ -3769,7 +3769,7 @@
             <w10:borderbottom type="single" width="8"/>
             <w10:borderright type="single" width="8"/>
           </v:shape>
-          <o:OLEObject Type="Embed" ProgID="Word.OpenDocumentText.12" ShapeID="_x0000_i1152" DrawAspect="Content" ObjectID="_1587982276" r:id="rId31"/>
+          <o:OLEObject Type="Embed" ProgID="Word.OpenDocumentText.12" ShapeID="_x0000_i1152" DrawAspect="Content" ObjectID="_1587990666" r:id="rId31"/>
         </w:object>
       </w:r>
     </w:p>
@@ -3856,7 +3856,7 @@
             <w10:borderbottom type="single" width="8"/>
             <w10:borderright type="single" width="8"/>
           </v:shape>
-          <o:OLEObject Type="Embed" ProgID="Word.OpenDocumentText.12" ShapeID="_x0000_i1235" DrawAspect="Content" ObjectID="_1587982277" r:id="rId33"/>
+          <o:OLEObject Type="Embed" ProgID="Word.OpenDocumentText.12" ShapeID="_x0000_i1235" DrawAspect="Content" ObjectID="_1587990667" r:id="rId33"/>
         </w:object>
       </w:r>
     </w:p>
@@ -3960,7 +3960,7 @@
             <w10:borderbottom type="single" width="8"/>
             <w10:borderright type="single" width="8"/>
           </v:shape>
-          <o:OLEObject Type="Embed" ProgID="Word.OpenDocumentText.12" ShapeID="_x0000_i1237" DrawAspect="Content" ObjectID="_1587982278" r:id="rId35"/>
+          <o:OLEObject Type="Embed" ProgID="Word.OpenDocumentText.12" ShapeID="_x0000_i1237" DrawAspect="Content" ObjectID="_1587990668" r:id="rId35"/>
         </w:object>
       </w:r>
     </w:p>
@@ -4061,7 +4061,7 @@
             <w10:borderbottom type="single" width="8"/>
             <w10:borderright type="single" width="8"/>
           </v:shape>
-          <o:OLEObject Type="Embed" ProgID="Word.OpenDocumentText.12" ShapeID="_x0000_i1239" DrawAspect="Content" ObjectID="_1587982279" r:id="rId37"/>
+          <o:OLEObject Type="Embed" ProgID="Word.OpenDocumentText.12" ShapeID="_x0000_i1239" DrawAspect="Content" ObjectID="_1587990669" r:id="rId37"/>
         </w:object>
       </w:r>
     </w:p>
@@ -4162,7 +4162,7 @@
             <w10:borderbottom type="single" width="8"/>
             <w10:borderright type="single" width="8"/>
           </v:shape>
-          <o:OLEObject Type="Embed" ProgID="Word.OpenDocumentText.12" ShapeID="_x0000_i1241" DrawAspect="Content" ObjectID="_1587982280" r:id="rId39"/>
+          <o:OLEObject Type="Embed" ProgID="Word.OpenDocumentText.12" ShapeID="_x0000_i1241" DrawAspect="Content" ObjectID="_1587990670" r:id="rId39"/>
         </w:object>
       </w:r>
     </w:p>
@@ -4276,7 +4276,7 @@
             <w10:borderbottom type="single" width="8"/>
             <w10:borderright type="single" width="8"/>
           </v:shape>
-          <o:OLEObject Type="Embed" ProgID="Word.OpenDocumentText.12" ShapeID="_x0000_i1243" DrawAspect="Content" ObjectID="_1587982281" r:id="rId41"/>
+          <o:OLEObject Type="Embed" ProgID="Word.OpenDocumentText.12" ShapeID="_x0000_i1243" DrawAspect="Content" ObjectID="_1587990671" r:id="rId41"/>
         </w:object>
       </w:r>
     </w:p>
@@ -4383,7 +4383,7 @@
             <w10:borderbottom type="single" width="8"/>
             <w10:borderright type="single" width="8"/>
           </v:shape>
-          <o:OLEObject Type="Embed" ProgID="Word.OpenDocumentText.12" ShapeID="_x0000_i1250" DrawAspect="Content" ObjectID="_1587982282" r:id="rId43"/>
+          <o:OLEObject Type="Embed" ProgID="Word.OpenDocumentText.12" ShapeID="_x0000_i1250" DrawAspect="Content" ObjectID="_1587990672" r:id="rId43"/>
         </w:object>
       </w:r>
     </w:p>
@@ -4439,17 +4439,23 @@
         <w:t>To combine the results of the various lighting calculations, the fragment shader starts by assigning the global ambient light value to an initial result.</w:t>
       </w:r>
       <w:r>
-        <w:t xml:space="preserve"> It then iterates through all directional, point and spot lights and adds the output of each directional, point or spot light calculation to the result</w:t>
-      </w:r>
-      <w:r>
-        <w:t xml:space="preserve">, which is </w:t>
+        <w:t xml:space="preserve"> It then iterates through all directional, point and spot </w:t>
       </w:r>
       <w:r>
         <w:lastRenderedPageBreak/>
-        <w:t>then output by the fragment shader.</w:t>
-      </w:r>
-      <w:r>
-        <w:t xml:space="preserve"> The full implementation of the method of the fragment shader can be seen in</w:t>
+        <w:t>lights and adds the output of each directional, point or spot light calculation to the result</w:t>
+      </w:r>
+      <w:r>
+        <w:t>, which is then output by the fragment shader.</w:t>
+      </w:r>
+      <w:r>
+        <w:t xml:space="preserve"> The </w:t>
+      </w:r>
+      <w:r>
+        <w:t xml:space="preserve">main method </w:t>
+      </w:r>
+      <w:r>
+        <w:t>implementation can be seen in</w:t>
       </w:r>
       <w:r>
         <w:t xml:space="preserve"> </w:t>
@@ -4495,7 +4501,7 @@
             <w10:borderbottom type="single" width="8"/>
             <w10:borderright type="single" width="8"/>
           </v:shape>
-          <o:OLEObject Type="Embed" ProgID="Word.OpenDocumentText.12" ShapeID="_x0000_i1254" DrawAspect="Content" ObjectID="_1587982283" r:id="rId45"/>
+          <o:OLEObject Type="Embed" ProgID="Word.OpenDocumentText.12" ShapeID="_x0000_i1254" DrawAspect="Content" ObjectID="_1587990673" r:id="rId45"/>
         </w:object>
       </w:r>
     </w:p>
@@ -4532,22 +4538,319 @@
     </w:p>
     <w:p>
       <w:r>
-        <w:t>T</w:t>
-      </w:r>
-      <w:r>
-        <w:t xml:space="preserve">he directional light </w:t>
-      </w:r>
-      <w:r>
-        <w:t>calculation</w:t>
-      </w:r>
-      <w:bookmarkStart w:id="49" w:name="_GoBack"/>
-      <w:bookmarkEnd w:id="49"/>
+        <w:t xml:space="preserve">When calculating the </w:t>
+      </w:r>
+      <w:r>
+        <w:t xml:space="preserve">diffuse </w:t>
+      </w:r>
+      <w:r>
+        <w:t xml:space="preserve">contribution of a directional light, the direction of the light </w:t>
+      </w:r>
+      <w:r>
+        <w:t>needs to be transformed into view space by applying the normal matrix to it.</w:t>
+      </w:r>
+      <w:r>
+        <w:t xml:space="preserve"> The direction of the </w:t>
+      </w:r>
+      <w:r>
+        <w:t xml:space="preserve">perfect </w:t>
+      </w:r>
+      <w:r>
+        <w:t>reflection of the light</w:t>
+      </w:r>
+      <w:r>
+        <w:t xml:space="preserve"> from the vertex normal is needed when calculating the specular contribution.</w:t>
+      </w:r>
+    </w:p>
+    <w:p>
+      <w:r>
+        <w:t>The strength of the diffuse light depends on the angle</w:t>
+      </w:r>
+      <w:r>
+        <w:t xml:space="preserve"> (dot product)</w:t>
+      </w:r>
+      <w:r>
+        <w:t xml:space="preserve"> between the </w:t>
+      </w:r>
+      <w:r>
+        <w:t>surface</w:t>
+      </w:r>
+      <w:r>
+        <w:t xml:space="preserve"> normal and </w:t>
+      </w:r>
+      <w:r>
+        <w:t xml:space="preserve">the </w:t>
+      </w:r>
+      <w:r>
+        <w:t xml:space="preserve">light </w:t>
+      </w:r>
+      <w:r>
+        <w:t>direction</w:t>
+      </w:r>
+      <w:r>
+        <w:t xml:space="preserve">, as shown in </w:t>
+      </w:r>
+      <w:r>
+        <w:fldChar w:fldCharType="begin"/>
+      </w:r>
+      <w:r>
+        <w:instrText xml:space="preserve"> REF _Ref514241717 \h </w:instrText>
+      </w:r>
+      <w:r>
+        <w:fldChar w:fldCharType="separate"/>
+      </w:r>
+      <w:r>
+        <w:t xml:space="preserve">Figure </w:t>
+      </w:r>
+      <w:r>
+        <w:rPr>
+          <w:noProof/>
+        </w:rPr>
+        <w:t>23</w:t>
+      </w:r>
+      <w:r>
+        <w:fldChar w:fldCharType="end"/>
+      </w:r>
       <w:r>
         <w:t>.</w:t>
       </w:r>
-    </w:p>
-    <w:bookmarkStart w:id="50" w:name="_MON_1587981729"/>
-    <w:bookmarkEnd w:id="50"/>
+      <w:r>
+        <w:t xml:space="preserve"> The strength of the specular light depends on the angle</w:t>
+      </w:r>
+      <w:r>
+        <w:t xml:space="preserve"> (dot product)</w:t>
+      </w:r>
+      <w:r>
+        <w:t xml:space="preserve"> </w:t>
+      </w:r>
+      <w:r>
+        <w:t>between the view direction and perfect reflector</w:t>
+      </w:r>
+      <w:r>
+        <w:t xml:space="preserve">, as shown in </w:t>
+      </w:r>
+      <w:r>
+        <w:fldChar w:fldCharType="begin"/>
+      </w:r>
+      <w:r>
+        <w:instrText xml:space="preserve"> REF _Ref514242216 \h </w:instrText>
+      </w:r>
+      <w:r>
+        <w:fldChar w:fldCharType="separate"/>
+      </w:r>
+      <w:r>
+        <w:t xml:space="preserve">Figure </w:t>
+      </w:r>
+      <w:r>
+        <w:rPr>
+          <w:noProof/>
+        </w:rPr>
+        <w:t>24</w:t>
+      </w:r>
+      <w:r>
+        <w:fldChar w:fldCharType="end"/>
+      </w:r>
+      <w:r>
+        <w:t>. It is highly concentrated along the perfect reflector, which is achieved by raising it to the power of the shininess property</w:t>
+      </w:r>
+      <w:r>
+        <w:t>.</w:t>
+      </w:r>
+      <w:r>
+        <w:t xml:space="preserve"> The implementation of the directional light calculation can be seen in </w:t>
+      </w:r>
+      <w:r>
+        <w:fldChar w:fldCharType="begin"/>
+      </w:r>
+      <w:r>
+        <w:instrText xml:space="preserve"> REF _Ref514242353 \h </w:instrText>
+      </w:r>
+      <w:r>
+        <w:fldChar w:fldCharType="separate"/>
+      </w:r>
+      <w:r>
+        <w:t xml:space="preserve">Figure </w:t>
+      </w:r>
+      <w:r>
+        <w:rPr>
+          <w:noProof/>
+        </w:rPr>
+        <w:t>25</w:t>
+      </w:r>
+      <w:r>
+        <w:fldChar w:fldCharType="end"/>
+      </w:r>
+      <w:r>
+        <w:t>.</w:t>
+      </w:r>
+    </w:p>
+    <w:tbl>
+      <w:tblPr>
+        <w:tblStyle w:val="TableGrid"/>
+        <w:tblW w:w="0" w:type="auto"/>
+        <w:tblBorders>
+          <w:top w:val="none" w:sz="0" w:space="0" w:color="auto"/>
+          <w:left w:val="none" w:sz="0" w:space="0" w:color="auto"/>
+          <w:bottom w:val="none" w:sz="0" w:space="0" w:color="auto"/>
+          <w:right w:val="none" w:sz="0" w:space="0" w:color="auto"/>
+          <w:insideH w:val="none" w:sz="0" w:space="0" w:color="auto"/>
+          <w:insideV w:val="none" w:sz="0" w:space="0" w:color="auto"/>
+        </w:tblBorders>
+        <w:tblLook w:val="04A0" w:firstRow="1" w:lastRow="0" w:firstColumn="1" w:lastColumn="0" w:noHBand="0" w:noVBand="1"/>
+      </w:tblPr>
+      <w:tblGrid>
+        <w:gridCol w:w="4508"/>
+        <w:gridCol w:w="4508"/>
+      </w:tblGrid>
+      <w:tr>
+        <w:tc>
+          <w:tcPr>
+            <w:tcW w:w="4508" w:type="dxa"/>
+          </w:tcPr>
+          <w:p>
+            <w:pPr>
+              <w:keepNext/>
+              <w:jc w:val="center"/>
+            </w:pPr>
+            <w:r>
+              <w:drawing>
+                <wp:inline distT="0" distB="0" distL="0" distR="0" wp14:anchorId="325B7648" wp14:editId="79D57ACD">
+                  <wp:extent cx="2095500" cy="1730612"/>
+                  <wp:effectExtent l="0" t="0" r="0" b="3175"/>
+                  <wp:docPr id="6" name="Content Placeholder 3" descr="Graphics3D_LightingDiffuse.png"/>
+                  <wp:cNvGraphicFramePr>
+                    <a:graphicFrameLocks xmlns:a="http://schemas.openxmlformats.org/drawingml/2006/main" noGrp="1" noChangeAspect="1"/>
+                  </wp:cNvGraphicFramePr>
+                  <a:graphic xmlns:a="http://schemas.openxmlformats.org/drawingml/2006/main">
+                    <a:graphicData uri="http://schemas.openxmlformats.org/drawingml/2006/picture">
+                      <pic:pic xmlns:pic="http://schemas.openxmlformats.org/drawingml/2006/picture">
+                        <pic:nvPicPr>
+                          <pic:cNvPr id="4" name="Content Placeholder 3" descr="Graphics3D_LightingDiffuse.png"/>
+                          <pic:cNvPicPr>
+                            <a:picLocks noGrp="1" noChangeAspect="1"/>
+                          </pic:cNvPicPr>
+                        </pic:nvPicPr>
+                        <pic:blipFill>
+                          <a:blip r:embed="rId46"/>
+                          <a:stretch>
+                            <a:fillRect/>
+                          </a:stretch>
+                        </pic:blipFill>
+                        <pic:spPr>
+                          <a:xfrm>
+                            <a:off x="0" y="0"/>
+                            <a:ext cx="2095500" cy="1730612"/>
+                          </a:xfrm>
+                          <a:prstGeom prst="rect">
+                            <a:avLst/>
+                          </a:prstGeom>
+                        </pic:spPr>
+                      </pic:pic>
+                    </a:graphicData>
+                  </a:graphic>
+                </wp:inline>
+              </w:drawing>
+            </w:r>
+          </w:p>
+          <w:p>
+            <w:pPr>
+              <w:pStyle w:val="Caption"/>
+              <w:jc w:val="center"/>
+            </w:pPr>
+            <w:bookmarkStart w:id="49" w:name="_Ref514241717"/>
+            <w:r>
+              <w:t xml:space="preserve">Figure </w:t>
+            </w:r>
+            <w:fldSimple w:instr=" SEQ Figure \* ARABIC ">
+              <w:r>
+                <w:rPr>
+                  <w:noProof/>
+                </w:rPr>
+                <w:t>23</w:t>
+              </w:r>
+            </w:fldSimple>
+            <w:bookmarkEnd w:id="49"/>
+            <w:r>
+              <w:t>. Diffuse light illustration. Source: GCU.</w:t>
+            </w:r>
+          </w:p>
+        </w:tc>
+        <w:tc>
+          <w:tcPr>
+            <w:tcW w:w="4508" w:type="dxa"/>
+          </w:tcPr>
+          <w:p>
+            <w:pPr>
+              <w:keepNext/>
+              <w:jc w:val="center"/>
+            </w:pPr>
+            <w:r>
+              <w:drawing>
+                <wp:inline distT="0" distB="0" distL="0" distR="0" wp14:anchorId="71C56625" wp14:editId="5C4ABB33">
+                  <wp:extent cx="2286000" cy="1711264"/>
+                  <wp:effectExtent l="0" t="0" r="0" b="3810"/>
+                  <wp:docPr id="7" name="Picture 3" descr="Lambert2.gif"/>
+                  <wp:cNvGraphicFramePr>
+                    <a:graphicFrameLocks xmlns:a="http://schemas.openxmlformats.org/drawingml/2006/main" noChangeAspect="1"/>
+                  </wp:cNvGraphicFramePr>
+                  <a:graphic xmlns:a="http://schemas.openxmlformats.org/drawingml/2006/main">
+                    <a:graphicData uri="http://schemas.openxmlformats.org/drawingml/2006/picture">
+                      <pic:pic xmlns:pic="http://schemas.openxmlformats.org/drawingml/2006/picture">
+                        <pic:nvPicPr>
+                          <pic:cNvPr id="4" name="Picture 3" descr="Lambert2.gif"/>
+                          <pic:cNvPicPr>
+                            <a:picLocks noChangeAspect="1"/>
+                          </pic:cNvPicPr>
+                        </pic:nvPicPr>
+                        <pic:blipFill>
+                          <a:blip r:embed="rId47"/>
+                          <a:stretch>
+                            <a:fillRect/>
+                          </a:stretch>
+                        </pic:blipFill>
+                        <pic:spPr>
+                          <a:xfrm>
+                            <a:off x="0" y="0"/>
+                            <a:ext cx="2317127" cy="1734565"/>
+                          </a:xfrm>
+                          <a:prstGeom prst="rect">
+                            <a:avLst/>
+                          </a:prstGeom>
+                        </pic:spPr>
+                      </pic:pic>
+                    </a:graphicData>
+                  </a:graphic>
+                </wp:inline>
+              </w:drawing>
+            </w:r>
+          </w:p>
+          <w:p>
+            <w:pPr>
+              <w:pStyle w:val="Caption"/>
+              <w:jc w:val="center"/>
+            </w:pPr>
+            <w:bookmarkStart w:id="50" w:name="_Ref514242216"/>
+            <w:r>
+              <w:t xml:space="preserve">Figure </w:t>
+            </w:r>
+            <w:fldSimple w:instr=" SEQ Figure \* ARABIC ">
+              <w:r>
+                <w:rPr>
+                  <w:noProof/>
+                </w:rPr>
+                <w:t>24</w:t>
+              </w:r>
+            </w:fldSimple>
+            <w:bookmarkEnd w:id="50"/>
+            <w:r>
+              <w:t>. Specular light illustration. Source: GCU.</w:t>
+            </w:r>
+          </w:p>
+        </w:tc>
+      </w:tr>
+    </w:tbl>
+    <w:bookmarkStart w:id="51" w:name="_MON_1587981729"/>
+    <w:bookmarkEnd w:id="51"/>
     <w:p>
       <w:pPr>
         <w:keepNext/>
@@ -4555,83 +4858,14 @@
       </w:pPr>
       <w:r>
         <w:object w:dxaOrig="9026" w:dyaOrig="2670">
-          <v:shape id="_x0000_i1327" type="#_x0000_t75" style="width:453.75pt;height:132pt" o:ole="">
-            <v:imagedata r:id="rId46" o:title=""/>
-            <w10:bordertop type="single" width="8"/>
-            <w10:borderleft type="single" width="8"/>
-            <w10:borderbottom type="single" width="8"/>
-            <w10:borderright type="single" width="8"/>
-          </v:shape>
-          <o:OLEObject Type="Embed" ProgID="Word.OpenDocumentText.12" ShapeID="_x0000_i1327" DrawAspect="Content" ObjectID="_1587982284" r:id="rId47"/>
-        </w:object>
-      </w:r>
-    </w:p>
-    <w:p>
-      <w:pPr>
-        <w:pStyle w:val="Caption"/>
-        <w:jc w:val="center"/>
-      </w:pPr>
-      <w:r>
-        <w:t xml:space="preserve">Figure </w:t>
-      </w:r>
-      <w:fldSimple w:instr=" SEQ Figure \* ARABIC ">
-        <w:r>
-          <w:rPr>
-            <w:noProof/>
-          </w:rPr>
-          <w:t>23</w:t>
-        </w:r>
-      </w:fldSimple>
-      <w:r>
-        <w:t>.</w:t>
-      </w:r>
-      <w:r>
-        <w:t xml:space="preserve"> </w:t>
-      </w:r>
-      <w:r>
-        <w:t>Calculate d</w:t>
-      </w:r>
-      <w:r>
-        <w:t xml:space="preserve">irectional light </w:t>
-      </w:r>
-      <w:r>
-        <w:t>method</w:t>
-      </w:r>
-      <w:r>
-        <w:t xml:space="preserve"> (lit.frag).</w:t>
-      </w:r>
-    </w:p>
-    <w:p>
-      <w:r>
-        <w:t>T</w:t>
-      </w:r>
-      <w:r>
-        <w:t xml:space="preserve">he point light </w:t>
-      </w:r>
-      <w:r>
-        <w:t>calculation</w:t>
-      </w:r>
-      <w:r>
-        <w:t>.</w:t>
-      </w:r>
-    </w:p>
-    <w:bookmarkStart w:id="51" w:name="_MON_1587981961"/>
-    <w:bookmarkEnd w:id="51"/>
-    <w:p>
-      <w:pPr>
-        <w:keepNext/>
-        <w:spacing w:after="0"/>
-      </w:pPr>
-      <w:r>
-        <w:object w:dxaOrig="9026" w:dyaOrig="3782">
-          <v:shape id="_x0000_i1334" type="#_x0000_t75" style="width:453.75pt;height:186.75pt" o:ole="">
+          <v:shape id="_x0000_i1356" type="#_x0000_t75" style="width:453.75pt;height:132pt" o:ole="">
             <v:imagedata r:id="rId48" o:title=""/>
             <w10:bordertop type="single" width="8"/>
             <w10:borderleft type="single" width="8"/>
             <w10:borderbottom type="single" width="8"/>
             <w10:borderright type="single" width="8"/>
           </v:shape>
-          <o:OLEObject Type="Embed" ProgID="Word.OpenDocumentText.12" ShapeID="_x0000_i1334" DrawAspect="Content" ObjectID="_1587982285" r:id="rId49"/>
+          <o:OLEObject Type="Embed" ProgID="Word.OpenDocumentText.12" ShapeID="_x0000_i1356" DrawAspect="Content" ObjectID="_1587990674" r:id="rId49"/>
         </w:object>
       </w:r>
     </w:p>
@@ -4640,68 +4874,538 @@
         <w:pStyle w:val="Caption"/>
         <w:jc w:val="center"/>
       </w:pPr>
+      <w:bookmarkStart w:id="52" w:name="_Ref514242353"/>
       <w:r>
         <w:t xml:space="preserve">Figure </w:t>
       </w:r>
+      <w:fldSimple w:instr=" SEQ Figure \* ARABIC ">
+        <w:r>
+          <w:rPr>
+            <w:noProof/>
+          </w:rPr>
+          <w:t>25</w:t>
+        </w:r>
+      </w:fldSimple>
+      <w:bookmarkEnd w:id="52"/>
+      <w:r>
+        <w:t>.</w:t>
+      </w:r>
+      <w:r>
+        <w:t xml:space="preserve"> </w:t>
+      </w:r>
+      <w:r>
+        <w:t>Calculate d</w:t>
+      </w:r>
+      <w:r>
+        <w:t xml:space="preserve">irectional light </w:t>
+      </w:r>
+      <w:r>
+        <w:t>method</w:t>
+      </w:r>
+      <w:r>
+        <w:t xml:space="preserve"> (lit.frag).</w:t>
+      </w:r>
+    </w:p>
+    <w:p>
+      <w:r>
+        <w:lastRenderedPageBreak/>
+        <w:t>T</w:t>
+      </w:r>
+      <w:r>
+        <w:t xml:space="preserve">he point light </w:t>
+      </w:r>
+      <w:r>
+        <w:t>calculation</w:t>
+      </w:r>
+      <w:r>
+        <w:t xml:space="preserve"> differs from the directional light calculation in that </w:t>
+      </w:r>
+      <w:r>
+        <w:t>t</w:t>
+      </w:r>
+      <w:r>
+        <w:t>he ambient, diffuse and specular light is multiplied by an attenuation value which causes the intensity of the light to drop off as the distance from the light increases.</w:t>
+      </w:r>
+      <w:r>
+        <w:t xml:space="preserve"> The equation to calculate the attenuation can be seen in </w:t>
+      </w:r>
       <w:r>
         <w:fldChar w:fldCharType="begin"/>
       </w:r>
       <w:r>
-        <w:instrText xml:space="preserve"> SEQ Figure \* ARABIC </w:instrText>
+        <w:instrText xml:space="preserve"> REF _Ref514242889 \h </w:instrText>
       </w:r>
       <w:r>
         <w:fldChar w:fldCharType="separate"/>
+      </w:r>
+      <w:r>
+        <w:t xml:space="preserve">Figure </w:t>
       </w:r>
       <w:r>
         <w:rPr>
           <w:noProof/>
         </w:rPr>
-        <w:t>24</w:t>
+        <w:t>26</w:t>
+      </w:r>
+      <w:r>
+        <w:fldChar w:fldCharType="end"/>
+      </w:r>
+      <w:r>
+        <w:t xml:space="preserve">, where </w:t>
+      </w:r>
+      <m:oMath>
+        <m:sSub>
+          <m:sSubPr>
+            <m:ctrlPr>
+              <w:rPr>
+                <w:rFonts w:ascii="Cambria Math" w:hAnsi="Cambria Math"/>
+                <w:i/>
+              </w:rPr>
+            </m:ctrlPr>
+          </m:sSubPr>
+          <m:e>
+            <m:r>
+              <w:rPr>
+                <w:rFonts w:ascii="Cambria Math" w:hAnsi="Cambria Math"/>
+              </w:rPr>
+              <m:t>K</m:t>
+            </m:r>
+          </m:e>
+          <m:sub>
+            <m:r>
+              <w:rPr>
+                <w:rFonts w:ascii="Cambria Math" w:hAnsi="Cambria Math"/>
+              </w:rPr>
+              <m:t>c</m:t>
+            </m:r>
+          </m:sub>
+        </m:sSub>
+      </m:oMath>
+      <w:r>
+        <w:rPr>
+          <w:rFonts w:eastAsiaTheme="minorEastAsia"/>
+        </w:rPr>
+        <w:t xml:space="preserve"> is the constant factor, </w:t>
+      </w:r>
+      <m:oMath>
+        <m:sSub>
+          <m:sSubPr>
+            <m:ctrlPr>
+              <w:rPr>
+                <w:rFonts w:ascii="Cambria Math" w:hAnsi="Cambria Math"/>
+                <w:i/>
+              </w:rPr>
+            </m:ctrlPr>
+          </m:sSubPr>
+          <m:e>
+            <m:r>
+              <w:rPr>
+                <w:rFonts w:ascii="Cambria Math" w:hAnsi="Cambria Math"/>
+              </w:rPr>
+              <m:t>K</m:t>
+            </m:r>
+          </m:e>
+          <m:sub>
+            <m:r>
+              <w:rPr>
+                <w:rFonts w:ascii="Cambria Math" w:hAnsi="Cambria Math"/>
+              </w:rPr>
+              <m:t>l</m:t>
+            </m:r>
+          </m:sub>
+        </m:sSub>
+      </m:oMath>
+      <w:r>
+        <w:rPr>
+          <w:rFonts w:eastAsiaTheme="minorEastAsia"/>
+        </w:rPr>
+        <w:t xml:space="preserve"> is the linear factor, </w:t>
+      </w:r>
+      <m:oMath>
+        <m:sSub>
+          <m:sSubPr>
+            <m:ctrlPr>
+              <w:rPr>
+                <w:rFonts w:ascii="Cambria Math" w:hAnsi="Cambria Math"/>
+                <w:i/>
+              </w:rPr>
+            </m:ctrlPr>
+          </m:sSubPr>
+          <m:e>
+            <m:r>
+              <w:rPr>
+                <w:rFonts w:ascii="Cambria Math" w:hAnsi="Cambria Math"/>
+              </w:rPr>
+              <m:t>K</m:t>
+            </m:r>
+          </m:e>
+          <m:sub>
+            <m:r>
+              <w:rPr>
+                <w:rFonts w:ascii="Cambria Math" w:hAnsi="Cambria Math"/>
+              </w:rPr>
+              <m:t>q</m:t>
+            </m:r>
+          </m:sub>
+        </m:sSub>
+      </m:oMath>
+      <w:r>
+        <w:rPr>
+          <w:rFonts w:eastAsiaTheme="minorEastAsia"/>
+        </w:rPr>
+        <w:t xml:space="preserve"> is the quadratic factor and </w:t>
+      </w:r>
+      <m:oMath>
+        <m:r>
+          <w:rPr>
+            <w:rFonts w:ascii="Cambria Math" w:hAnsi="Cambria Math"/>
+          </w:rPr>
+          <m:t>d</m:t>
+        </m:r>
+      </m:oMath>
+      <w:r>
+        <w:rPr>
+          <w:rFonts w:eastAsiaTheme="minorEastAsia"/>
+        </w:rPr>
+        <w:t xml:space="preserve"> is the distance.</w:t>
+      </w:r>
+    </w:p>
+    <w:p>
+      <w:pPr>
+        <w:keepNext/>
+        <w:spacing w:after="0"/>
+      </w:pPr>
+      <m:oMathPara>
+        <m:oMath>
+          <m:sSub>
+            <m:sSubPr>
+              <m:ctrlPr>
+                <w:rPr>
+                  <w:rFonts w:ascii="Cambria Math" w:hAnsi="Cambria Math"/>
+                  <w:i/>
+                </w:rPr>
+              </m:ctrlPr>
+            </m:sSubPr>
+            <m:e>
+              <m:r>
+                <w:rPr>
+                  <w:rFonts w:ascii="Cambria Math" w:hAnsi="Cambria Math"/>
+                </w:rPr>
+                <m:t>F</m:t>
+              </m:r>
+            </m:e>
+            <m:sub>
+              <m:r>
+                <w:rPr>
+                  <w:rFonts w:ascii="Cambria Math" w:hAnsi="Cambria Math"/>
+                </w:rPr>
+                <m:t>att</m:t>
+              </m:r>
+            </m:sub>
+          </m:sSub>
+          <m:r>
+            <w:rPr>
+              <w:rFonts w:ascii="Cambria Math" w:hAnsi="Cambria Math"/>
+            </w:rPr>
+            <m:t>=</m:t>
+          </m:r>
+          <m:f>
+            <m:fPr>
+              <m:ctrlPr>
+                <w:rPr>
+                  <w:rFonts w:ascii="Cambria Math" w:hAnsi="Cambria Math"/>
+                  <w:i/>
+                </w:rPr>
+              </m:ctrlPr>
+            </m:fPr>
+            <m:num>
+              <m:r>
+                <w:rPr>
+                  <w:rFonts w:ascii="Cambria Math" w:hAnsi="Cambria Math"/>
+                </w:rPr>
+                <m:t>1</m:t>
+              </m:r>
+            </m:num>
+            <m:den>
+              <m:sSub>
+                <m:sSubPr>
+                  <m:ctrlPr>
+                    <w:rPr>
+                      <w:rFonts w:ascii="Cambria Math" w:hAnsi="Cambria Math"/>
+                      <w:i/>
+                    </w:rPr>
+                  </m:ctrlPr>
+                </m:sSubPr>
+                <m:e>
+                  <m:r>
+                    <w:rPr>
+                      <w:rFonts w:ascii="Cambria Math" w:hAnsi="Cambria Math"/>
+                    </w:rPr>
+                    <m:t>K</m:t>
+                  </m:r>
+                </m:e>
+                <m:sub>
+                  <m:r>
+                    <w:rPr>
+                      <w:rFonts w:ascii="Cambria Math" w:hAnsi="Cambria Math"/>
+                    </w:rPr>
+                    <m:t>c</m:t>
+                  </m:r>
+                </m:sub>
+              </m:sSub>
+              <m:r>
+                <w:rPr>
+                  <w:rFonts w:ascii="Cambria Math" w:hAnsi="Cambria Math"/>
+                </w:rPr>
+                <m:t>+</m:t>
+              </m:r>
+              <m:sSub>
+                <m:sSubPr>
+                  <m:ctrlPr>
+                    <w:rPr>
+                      <w:rFonts w:ascii="Cambria Math" w:hAnsi="Cambria Math"/>
+                      <w:i/>
+                    </w:rPr>
+                  </m:ctrlPr>
+                </m:sSubPr>
+                <m:e>
+                  <m:r>
+                    <w:rPr>
+                      <w:rFonts w:ascii="Cambria Math" w:hAnsi="Cambria Math"/>
+                    </w:rPr>
+                    <m:t>K</m:t>
+                  </m:r>
+                </m:e>
+                <m:sub>
+                  <m:r>
+                    <w:rPr>
+                      <w:rFonts w:ascii="Cambria Math" w:hAnsi="Cambria Math"/>
+                    </w:rPr>
+                    <m:t>l</m:t>
+                  </m:r>
+                </m:sub>
+              </m:sSub>
+              <m:r>
+                <w:rPr>
+                  <w:rFonts w:ascii="Cambria Math" w:hAnsi="Cambria Math"/>
+                </w:rPr>
+                <m:t>*d+</m:t>
+              </m:r>
+              <m:sSub>
+                <m:sSubPr>
+                  <m:ctrlPr>
+                    <w:rPr>
+                      <w:rFonts w:ascii="Cambria Math" w:hAnsi="Cambria Math"/>
+                      <w:i/>
+                    </w:rPr>
+                  </m:ctrlPr>
+                </m:sSubPr>
+                <m:e>
+                  <m:r>
+                    <w:rPr>
+                      <w:rFonts w:ascii="Cambria Math" w:hAnsi="Cambria Math"/>
+                    </w:rPr>
+                    <m:t>K</m:t>
+                  </m:r>
+                </m:e>
+                <m:sub>
+                  <m:r>
+                    <w:rPr>
+                      <w:rFonts w:ascii="Cambria Math" w:hAnsi="Cambria Math"/>
+                    </w:rPr>
+                    <m:t>q</m:t>
+                  </m:r>
+                </m:sub>
+              </m:sSub>
+              <m:r>
+                <w:rPr>
+                  <w:rFonts w:ascii="Cambria Math" w:hAnsi="Cambria Math"/>
+                </w:rPr>
+                <m:t>*</m:t>
+              </m:r>
+              <m:sSup>
+                <m:sSupPr>
+                  <m:ctrlPr>
+                    <w:rPr>
+                      <w:rFonts w:ascii="Cambria Math" w:hAnsi="Cambria Math"/>
+                      <w:i/>
+                    </w:rPr>
+                  </m:ctrlPr>
+                </m:sSupPr>
+                <m:e>
+                  <m:r>
+                    <w:rPr>
+                      <w:rFonts w:ascii="Cambria Math" w:hAnsi="Cambria Math"/>
+                    </w:rPr>
+                    <m:t>d</m:t>
+                  </m:r>
+                </m:e>
+                <m:sup>
+                  <m:r>
+                    <w:rPr>
+                      <w:rFonts w:ascii="Cambria Math" w:hAnsi="Cambria Math"/>
+                    </w:rPr>
+                    <m:t>2</m:t>
+                  </m:r>
+                </m:sup>
+              </m:sSup>
+            </m:den>
+          </m:f>
+          <m:r>
+            <w:rPr>
+              <w:rFonts w:ascii="Cambria Math" w:hAnsi="Cambria Math"/>
+            </w:rPr>
+            <m:t xml:space="preserve"> </m:t>
+          </m:r>
+        </m:oMath>
+      </m:oMathPara>
+    </w:p>
+    <w:p>
+      <w:pPr>
+        <w:pStyle w:val="Caption"/>
+        <w:jc w:val="center"/>
+        <w:rPr>
+          <w:rFonts w:eastAsiaTheme="minorEastAsia"/>
+        </w:rPr>
+      </w:pPr>
+      <w:bookmarkStart w:id="53" w:name="_Ref514242889"/>
+      <w:r>
+        <w:t xml:space="preserve">Figure </w:t>
+      </w:r>
+      <w:fldSimple w:instr=" SEQ Figure \* ARABIC ">
+        <w:r>
+          <w:rPr>
+            <w:noProof/>
+          </w:rPr>
+          <w:t>26</w:t>
+        </w:r>
+      </w:fldSimple>
+      <w:bookmarkEnd w:id="53"/>
+      <w:r>
+        <w:t>. Equation for attenuation of a point light.</w:t>
+      </w:r>
+    </w:p>
+    <w:p>
+      <w:r>
+        <w:rPr>
+          <w:rFonts w:eastAsiaTheme="minorEastAsia"/>
+        </w:rPr>
+        <w:t>T</w:t>
+      </w:r>
+      <w:r>
+        <w:rPr>
+          <w:rFonts w:eastAsiaTheme="minorEastAsia"/>
+        </w:rPr>
+        <w:t>he distance</w:t>
+      </w:r>
+      <w:r>
+        <w:rPr>
+          <w:rFonts w:eastAsiaTheme="minorEastAsia"/>
+        </w:rPr>
+        <w:t xml:space="preserve"> </w:t>
+      </w:r>
+      <w:r>
+        <w:rPr>
+          <w:rFonts w:eastAsiaTheme="minorEastAsia"/>
+        </w:rPr>
+        <w:t>is the length of the difference between the vertex surface position and the light position</w:t>
+      </w:r>
+      <w:r>
+        <w:rPr>
+          <w:rFonts w:eastAsiaTheme="minorEastAsia"/>
+        </w:rPr>
+        <w:t xml:space="preserve"> in view space.</w:t>
+      </w:r>
+      <w:r>
+        <w:rPr>
+          <w:rFonts w:eastAsiaTheme="minorEastAsia"/>
+        </w:rPr>
+        <w:t xml:space="preserve"> The light position is transformed from world space to view space by multiplying it with the view matrix.</w:t>
+      </w:r>
+      <w:r>
+        <w:rPr>
+          <w:rFonts w:eastAsiaTheme="minorEastAsia"/>
+        </w:rPr>
+        <w:t xml:space="preserve"> The light </w:t>
+      </w:r>
+      <w:r>
+        <w:rPr>
+          <w:rFonts w:eastAsiaTheme="minorEastAsia"/>
+        </w:rPr>
+        <w:t>angle</w:t>
+      </w:r>
+      <w:r>
+        <w:rPr>
+          <w:rFonts w:eastAsiaTheme="minorEastAsia"/>
+        </w:rPr>
+        <w:t xml:space="preserve"> can then be obtained by subtracting the surface position from the light position.</w:t>
+      </w:r>
+      <w:r>
+        <w:rPr>
+          <w:rFonts w:eastAsiaTheme="minorEastAsia"/>
+        </w:rPr>
+        <w:t xml:space="preserve"> The rest of the code is the same as the directional</w:t>
+      </w:r>
+      <w:r>
+        <w:rPr>
+          <w:rFonts w:eastAsiaTheme="minorEastAsia"/>
+        </w:rPr>
+        <w:t xml:space="preserve"> light</w:t>
+      </w:r>
+      <w:r>
+        <w:rPr>
+          <w:rFonts w:eastAsiaTheme="minorEastAsia"/>
+        </w:rPr>
+        <w:t xml:space="preserve"> calculation.</w:t>
+      </w:r>
+      <w:r>
+        <w:t xml:space="preserve"> </w:t>
+      </w:r>
+      <w:r>
+        <w:t xml:space="preserve">The implementation of the point light calculation can be seen in </w:t>
+      </w:r>
+      <w:r>
+        <w:fldChar w:fldCharType="begin"/>
+      </w:r>
+      <w:r>
+        <w:instrText xml:space="preserve"> REF _Ref514243390 \h </w:instrText>
+      </w:r>
+      <w:r>
+        <w:fldChar w:fldCharType="separate"/>
+      </w:r>
+      <w:r>
+        <w:t xml:space="preserve">Figure </w:t>
       </w:r>
       <w:r>
         <w:rPr>
           <w:noProof/>
         </w:rPr>
+        <w:t>27</w:t>
+      </w:r>
+      <w:r>
         <w:fldChar w:fldCharType="end"/>
       </w:r>
       <w:r>
-        <w:t xml:space="preserve">. Calculate </w:t>
-      </w:r>
-      <w:r>
-        <w:t>point</w:t>
-      </w:r>
-      <w:r>
-        <w:t xml:space="preserve"> light method (lit.frag).</w:t>
-      </w:r>
-    </w:p>
-    <w:p>
-      <w:r>
-        <w:t>The spot light calculat</w:t>
-      </w:r>
-      <w:r>
-        <w:t>ion</w:t>
-      </w:r>
-      <w:r>
         <w:t>.</w:t>
       </w:r>
     </w:p>
-    <w:bookmarkStart w:id="52" w:name="_MON_1587982086"/>
-    <w:bookmarkEnd w:id="52"/>
+    <w:bookmarkStart w:id="54" w:name="_MON_1587981961"/>
+    <w:bookmarkEnd w:id="54"/>
     <w:p>
       <w:pPr>
         <w:keepNext/>
         <w:spacing w:after="0"/>
       </w:pPr>
       <w:r>
-        <w:object w:dxaOrig="9026" w:dyaOrig="5339">
-          <v:shape id="_x0000_i1342" type="#_x0000_t75" style="width:453.75pt;height:264pt" o:ole="">
+        <w:object w:dxaOrig="9026" w:dyaOrig="3782">
+          <v:shape id="_x0000_i1401" type="#_x0000_t75" style="width:453.75pt;height:186.75pt" o:ole="">
             <v:imagedata r:id="rId50" o:title=""/>
             <w10:bordertop type="single" width="8"/>
             <w10:borderleft type="single" width="8"/>
             <w10:borderbottom type="single" width="8"/>
             <w10:borderright type="single" width="8"/>
           </v:shape>
-          <o:OLEObject Type="Embed" ProgID="Word.OpenDocumentText.12" ShapeID="_x0000_i1342" DrawAspect="Content" ObjectID="_1587982286" r:id="rId51"/>
+          <o:OLEObject Type="Embed" ProgID="Word.OpenDocumentText.12" ShapeID="_x0000_i1401" DrawAspect="Content" ObjectID="_1587990675" r:id="rId51"/>
         </w:object>
       </w:r>
     </w:p>
@@ -4710,23 +5414,435 @@
         <w:pStyle w:val="Caption"/>
         <w:jc w:val="center"/>
       </w:pPr>
+      <w:bookmarkStart w:id="55" w:name="_Ref514243390"/>
       <w:r>
         <w:t xml:space="preserve">Figure </w:t>
       </w:r>
+      <w:fldSimple w:instr=" SEQ Figure \* ARABIC ">
+        <w:r>
+          <w:rPr>
+            <w:noProof/>
+          </w:rPr>
+          <w:t>27</w:t>
+        </w:r>
+      </w:fldSimple>
+      <w:bookmarkEnd w:id="55"/>
+      <w:r>
+        <w:t>. Calculate point light method (lit.frag).</w:t>
+      </w:r>
+    </w:p>
+    <w:p>
+      <w:r>
+        <w:t>The spot light calculat</w:t>
+      </w:r>
+      <w:r>
+        <w:t>ion</w:t>
+      </w:r>
+      <w:r>
+        <w:t xml:space="preserve"> differs from the point light calculation in that the ambient, diffuse and specular light is multiplied by an intensity value which constrains the light to a circular cone</w:t>
+      </w:r>
+      <w:r>
+        <w:t xml:space="preserve"> with a soft edge</w:t>
+      </w:r>
+      <w:r>
+        <w:t>.</w:t>
+      </w:r>
+      <w:r>
+        <w:t xml:space="preserve"> The equation to calculate the intensity </w:t>
+      </w:r>
+      <w:r>
+        <w:t>value is shown in</w:t>
+      </w:r>
+      <w:r>
+        <w:t xml:space="preserve"> </w:t>
+      </w:r>
       <w:r>
         <w:fldChar w:fldCharType="begin"/>
       </w:r>
       <w:r>
-        <w:instrText xml:space="preserve"> SEQ Figure \* ARABIC </w:instrText>
+        <w:instrText xml:space="preserve"> REF _Ref514243789 \h </w:instrText>
       </w:r>
       <w:r>
         <w:fldChar w:fldCharType="separate"/>
+      </w:r>
+      <w:r>
+        <w:t xml:space="preserve">Figure </w:t>
       </w:r>
       <w:r>
         <w:rPr>
           <w:noProof/>
         </w:rPr>
-        <w:t>25</w:t>
+        <w:t>28</w:t>
+      </w:r>
+      <w:r>
+        <w:fldChar w:fldCharType="end"/>
+      </w:r>
+      <w:r>
+        <w:t>, where</w:t>
+      </w:r>
+      <w:r>
+        <w:t xml:space="preserve"> theta</w:t>
+      </w:r>
+      <w:r>
+        <w:t xml:space="preserve"> </w:t>
+      </w:r>
+      <m:oMath>
+        <m:r>
+          <w:rPr>
+            <w:rFonts w:ascii="Cambria Math" w:hAnsi="Cambria Math"/>
+          </w:rPr>
+          <m:t>θ</m:t>
+        </m:r>
+      </m:oMath>
+      <w:r>
+        <w:rPr>
+          <w:rFonts w:eastAsiaTheme="minorEastAsia"/>
+        </w:rPr>
+        <w:t xml:space="preserve"> is the </w:t>
+      </w:r>
+      <w:r>
+        <w:rPr>
+          <w:rFonts w:eastAsiaTheme="minorEastAsia"/>
+        </w:rPr>
+        <w:t>angle</w:t>
+      </w:r>
+      <w:r>
+        <w:rPr>
+          <w:rFonts w:eastAsiaTheme="minorEastAsia"/>
+        </w:rPr>
+        <w:t xml:space="preserve"> (dot product)</w:t>
+      </w:r>
+      <w:r>
+        <w:rPr>
+          <w:rFonts w:eastAsiaTheme="minorEastAsia"/>
+        </w:rPr>
+        <w:t xml:space="preserve"> between the light direction and light </w:t>
+      </w:r>
+      <w:r>
+        <w:rPr>
+          <w:rFonts w:eastAsiaTheme="minorEastAsia"/>
+        </w:rPr>
+        <w:t>angle</w:t>
+      </w:r>
+      <w:r>
+        <w:rPr>
+          <w:rFonts w:eastAsiaTheme="minorEastAsia"/>
+        </w:rPr>
+        <w:t xml:space="preserve">, </w:t>
+      </w:r>
+      <m:oMath>
+        <m:r>
+          <w:rPr>
+            <w:rFonts w:ascii="Cambria Math" w:hAnsi="Cambria Math"/>
+          </w:rPr>
+          <m:t>γ</m:t>
+        </m:r>
+      </m:oMath>
+      <w:r>
+        <w:rPr>
+          <w:rFonts w:eastAsiaTheme="minorEastAsia"/>
+        </w:rPr>
+        <w:t xml:space="preserve"> is the outer cut-off angle and </w:t>
+      </w:r>
+      <m:oMath>
+        <m:r>
+          <w:rPr>
+            <w:rFonts w:ascii="Cambria Math" w:hAnsi="Cambria Math"/>
+          </w:rPr>
+          <m:t>ϵ</m:t>
+        </m:r>
+      </m:oMath>
+      <w:r>
+        <w:rPr>
+          <w:rFonts w:eastAsiaTheme="minorEastAsia"/>
+        </w:rPr>
+        <w:t xml:space="preserve"> is the difference between the inner and outer cut-off angles.</w:t>
+      </w:r>
+    </w:p>
+    <w:p>
+      <w:pPr>
+        <w:keepNext/>
+        <w:spacing w:after="0"/>
+      </w:pPr>
+      <m:oMathPara>
+        <m:oMath>
+          <m:r>
+            <w:rPr>
+              <w:rFonts w:ascii="Cambria Math" w:hAnsi="Cambria Math"/>
+            </w:rPr>
+            <m:t>I=</m:t>
+          </m:r>
+          <m:f>
+            <m:fPr>
+              <m:ctrlPr>
+                <w:rPr>
+                  <w:rFonts w:ascii="Cambria Math" w:hAnsi="Cambria Math"/>
+                  <w:i/>
+                </w:rPr>
+              </m:ctrlPr>
+            </m:fPr>
+            <m:num>
+              <m:r>
+                <w:rPr>
+                  <w:rFonts w:ascii="Cambria Math" w:hAnsi="Cambria Math"/>
+                </w:rPr>
+                <m:t>θ-γ</m:t>
+              </m:r>
+            </m:num>
+            <m:den>
+              <m:r>
+                <w:rPr>
+                  <w:rFonts w:ascii="Cambria Math" w:hAnsi="Cambria Math"/>
+                </w:rPr>
+                <m:t>ϵ</m:t>
+              </m:r>
+            </m:den>
+          </m:f>
+        </m:oMath>
+      </m:oMathPara>
+    </w:p>
+    <w:p>
+      <w:pPr>
+        <w:pStyle w:val="Caption"/>
+        <w:jc w:val="center"/>
+      </w:pPr>
+      <w:bookmarkStart w:id="56" w:name="_Ref514243789"/>
+      <w:r>
+        <w:t xml:space="preserve">Figure </w:t>
+      </w:r>
+      <w:fldSimple w:instr=" SEQ Figure \* ARABIC ">
+        <w:r>
+          <w:rPr>
+            <w:noProof/>
+          </w:rPr>
+          <w:t>28</w:t>
+        </w:r>
+      </w:fldSimple>
+      <w:bookmarkEnd w:id="56"/>
+      <w:r>
+        <w:t>. Equation for intensity of a spot light.</w:t>
+      </w:r>
+    </w:p>
+    <w:p>
+      <w:r>
+        <w:t>This value is then clamped to the 0.0-1.0 range.</w:t>
+      </w:r>
+      <w:r>
+        <w:rPr>
+          <w:rFonts w:eastAsiaTheme="minorEastAsia"/>
+        </w:rPr>
+        <w:t xml:space="preserve"> </w:t>
+      </w:r>
+      <w:r>
+        <w:rPr>
+          <w:rFonts w:eastAsiaTheme="minorEastAsia"/>
+        </w:rPr>
+        <w:t xml:space="preserve">The rest of the code is the same as the </w:t>
+      </w:r>
+      <w:r>
+        <w:rPr>
+          <w:rFonts w:eastAsiaTheme="minorEastAsia"/>
+        </w:rPr>
+        <w:t>point light</w:t>
+      </w:r>
+      <w:r>
+        <w:rPr>
+          <w:rFonts w:eastAsiaTheme="minorEastAsia"/>
+        </w:rPr>
+        <w:t xml:space="preserve"> calculation.</w:t>
+      </w:r>
+      <w:r>
+        <w:t xml:space="preserve"> </w:t>
+      </w:r>
+      <w:r>
+        <w:t xml:space="preserve">The implementation of the </w:t>
+      </w:r>
+      <w:r>
+        <w:t>spot</w:t>
+      </w:r>
+      <w:r>
+        <w:t xml:space="preserve"> light calculation can be seen in </w:t>
+      </w:r>
+      <w:r>
+        <w:fldChar w:fldCharType="begin"/>
+      </w:r>
+      <w:r>
+        <w:instrText xml:space="preserve"> REF _Ref514244876 \h </w:instrText>
+      </w:r>
+      <w:r>
+        <w:fldChar w:fldCharType="separate"/>
+      </w:r>
+      <w:r>
+        <w:t xml:space="preserve">Figure </w:t>
+      </w:r>
+      <w:r>
+        <w:rPr>
+          <w:noProof/>
+        </w:rPr>
+        <w:t>29</w:t>
+      </w:r>
+      <w:r>
+        <w:fldChar w:fldCharType="end"/>
+      </w:r>
+      <w:r>
+        <w:t>.</w:t>
+      </w:r>
+    </w:p>
+    <w:bookmarkStart w:id="57" w:name="_MON_1587982086"/>
+    <w:bookmarkEnd w:id="57"/>
+    <w:p>
+      <w:pPr>
+        <w:keepNext/>
+        <w:spacing w:after="0"/>
+      </w:pPr>
+      <w:r>
+        <w:object w:dxaOrig="9026" w:dyaOrig="5562">
+          <v:shape id="_x0000_i1397" type="#_x0000_t75" style="width:453.75pt;height:275.25pt" o:ole="">
+            <v:imagedata r:id="rId52" o:title=""/>
+            <w10:bordertop type="single" width="8"/>
+            <w10:borderleft type="single" width="8"/>
+            <w10:borderbottom type="single" width="8"/>
+            <w10:borderright type="single" width="8"/>
+          </v:shape>
+          <o:OLEObject Type="Embed" ProgID="Word.OpenDocumentText.12" ShapeID="_x0000_i1397" DrawAspect="Content" ObjectID="_1587990676" r:id="rId53"/>
+        </w:object>
+      </w:r>
+    </w:p>
+    <w:p>
+      <w:pPr>
+        <w:pStyle w:val="Caption"/>
+        <w:jc w:val="center"/>
+      </w:pPr>
+      <w:bookmarkStart w:id="58" w:name="_Ref514244876"/>
+      <w:r>
+        <w:t xml:space="preserve">Figure </w:t>
+      </w:r>
+      <w:fldSimple w:instr=" SEQ Figure \* ARABIC ">
+        <w:r>
+          <w:rPr>
+            <w:noProof/>
+          </w:rPr>
+          <w:t>29</w:t>
+        </w:r>
+      </w:fldSimple>
+      <w:bookmarkEnd w:id="58"/>
+      <w:r>
+        <w:t>. Calculate spot light method (lit.frag).</w:t>
+      </w:r>
+    </w:p>
+    <w:p>
+      <w:pPr>
+        <w:pStyle w:val="Heading2"/>
+      </w:pPr>
+      <w:bookmarkStart w:id="59" w:name="_Toc514237738"/>
+      <w:r>
+        <w:t>Toon lighting shader</w:t>
+      </w:r>
+      <w:bookmarkEnd w:id="59"/>
+    </w:p>
+    <w:p>
+      <w:r>
+        <w:t>T</w:t>
+      </w:r>
+      <w:r>
+        <w:t>his shader implements toon sha</w:t>
+      </w:r>
+      <w:r>
+        <w:t>d</w:t>
+      </w:r>
+      <w:r>
+        <w:t>ing</w:t>
+      </w:r>
+      <w:r>
+        <w:t xml:space="preserve">, which </w:t>
+      </w:r>
+      <w:bookmarkStart w:id="60" w:name="_GoBack"/>
+      <w:bookmarkEnd w:id="60"/>
+    </w:p>
+    <w:p>
+      <w:r>
+        <w:rPr>
+          <w:noProof/>
+        </w:rPr>
+        <w:drawing>
+          <wp:inline distT="0" distB="0" distL="0" distR="0" wp14:anchorId="0DBC4D0C" wp14:editId="4E46D244">
+            <wp:extent cx="5731510" cy="3204210"/>
+            <wp:effectExtent l="0" t="0" r="2540" b="0"/>
+            <wp:docPr id="8" name="Picture 8"/>
+            <wp:cNvGraphicFramePr>
+              <a:graphicFrameLocks xmlns:a="http://schemas.openxmlformats.org/drawingml/2006/main" noChangeAspect="1"/>
+            </wp:cNvGraphicFramePr>
+            <a:graphic xmlns:a="http://schemas.openxmlformats.org/drawingml/2006/main">
+              <a:graphicData uri="http://schemas.openxmlformats.org/drawingml/2006/picture">
+                <pic:pic xmlns:pic="http://schemas.openxmlformats.org/drawingml/2006/picture">
+                  <pic:nvPicPr>
+                    <pic:cNvPr id="1" name=""/>
+                    <pic:cNvPicPr/>
+                  </pic:nvPicPr>
+                  <pic:blipFill>
+                    <a:blip r:embed="rId54"/>
+                    <a:stretch>
+                      <a:fillRect/>
+                    </a:stretch>
+                  </pic:blipFill>
+                  <pic:spPr>
+                    <a:xfrm>
+                      <a:off x="0" y="0"/>
+                      <a:ext cx="5731510" cy="3204210"/>
+                    </a:xfrm>
+                    <a:prstGeom prst="rect">
+                      <a:avLst/>
+                    </a:prstGeom>
+                  </pic:spPr>
+                </pic:pic>
+              </a:graphicData>
+            </a:graphic>
+          </wp:inline>
+        </w:drawing>
+      </w:r>
+    </w:p>
+    <w:bookmarkStart w:id="61" w:name="_MON_1587990086"/>
+    <w:bookmarkEnd w:id="61"/>
+    <w:p>
+      <w:pPr>
+        <w:keepNext/>
+        <w:spacing w:after="0"/>
+      </w:pPr>
+      <w:r>
+        <w:object w:dxaOrig="9026" w:dyaOrig="4894">
+          <v:shape id="_x0000_i1407" type="#_x0000_t75" style="width:453.75pt;height:242.25pt" o:ole="">
+            <v:imagedata r:id="rId55" o:title=""/>
+            <w10:bordertop type="single" width="8"/>
+            <w10:borderleft type="single" width="8"/>
+            <w10:borderbottom type="single" width="8"/>
+            <w10:borderright type="single" width="8"/>
+          </v:shape>
+          <o:OLEObject Type="Embed" ProgID="Word.OpenDocumentText.12" ShapeID="_x0000_i1407" DrawAspect="Content" ObjectID="_1587990677" r:id="rId56"/>
+        </w:object>
+      </w:r>
+    </w:p>
+    <w:p>
+      <w:pPr>
+        <w:pStyle w:val="Caption"/>
+        <w:jc w:val="center"/>
+      </w:pPr>
+      <w:r>
+        <w:t xml:space="preserve">Figure </w:t>
+      </w:r>
+      <w:r>
+        <w:fldChar w:fldCharType="begin"/>
+      </w:r>
+      <w:r>
+        <w:instrText xml:space="preserve"> SEQ Figure \* ARABIC </w:instrText>
+      </w:r>
+      <w:r>
+        <w:fldChar w:fldCharType="separate"/>
+      </w:r>
+      <w:r>
+        <w:rPr>
+          <w:noProof/>
+        </w:rPr>
+        <w:t>29</w:t>
       </w:r>
       <w:r>
         <w:rPr>
@@ -4735,30 +5851,22 @@
         <w:fldChar w:fldCharType="end"/>
       </w:r>
       <w:r>
-        <w:t xml:space="preserve">. Calculate </w:t>
-      </w:r>
-      <w:r>
-        <w:t>spot</w:t>
-      </w:r>
-      <w:r>
-        <w:t xml:space="preserve"> light method (lit.frag).</w:t>
-      </w:r>
-    </w:p>
-    <w:p>
-      <w:pPr>
-        <w:pStyle w:val="Heading2"/>
-      </w:pPr>
-      <w:bookmarkStart w:id="53" w:name="_Toc514237738"/>
-      <w:r>
-        <w:t>Toon lighting shader</w:t>
-      </w:r>
-      <w:bookmarkEnd w:id="53"/>
-    </w:p>
-    <w:p>
-      <w:r>
-        <w:t>To do.</w:t>
-      </w:r>
-    </w:p>
+        <w:t xml:space="preserve">. </w:t>
+      </w:r>
+      <w:r>
+        <w:t xml:space="preserve">Main method </w:t>
+      </w:r>
+      <w:r>
+        <w:t>(</w:t>
+      </w:r>
+      <w:r>
+        <w:t>toon</w:t>
+      </w:r>
+      <w:r>
+        <w:t>.frag).</w:t>
+      </w:r>
+    </w:p>
+    <w:p/>
     <w:p>
       <w:r>
         <w:br w:type="page"/>
@@ -4768,12 +5876,12 @@
       <w:pPr>
         <w:pStyle w:val="Heading1"/>
       </w:pPr>
-      <w:bookmarkStart w:id="54" w:name="_Toc514237739"/>
+      <w:bookmarkStart w:id="62" w:name="_Toc514237739"/>
       <w:r>
         <w:lastRenderedPageBreak/>
         <w:t>Camera</w:t>
       </w:r>
-      <w:bookmarkEnd w:id="54"/>
+      <w:bookmarkEnd w:id="62"/>
     </w:p>
     <w:p>
       <w:r>
@@ -4789,12 +5897,12 @@
       <w:pPr>
         <w:pStyle w:val="Heading1"/>
       </w:pPr>
-      <w:bookmarkStart w:id="55" w:name="_Toc514237740"/>
+      <w:bookmarkStart w:id="63" w:name="_Toc514237740"/>
       <w:r>
         <w:lastRenderedPageBreak/>
         <w:t>Shader class</w:t>
       </w:r>
-      <w:bookmarkEnd w:id="55"/>
+      <w:bookmarkEnd w:id="63"/>
     </w:p>
     <w:p>
       <w:r>
@@ -4810,12 +5918,12 @@
       <w:pPr>
         <w:pStyle w:val="Heading1"/>
       </w:pPr>
-      <w:bookmarkStart w:id="56" w:name="_Toc514237741"/>
+      <w:bookmarkStart w:id="64" w:name="_Toc514237741"/>
       <w:r>
         <w:lastRenderedPageBreak/>
         <w:t>Shader implementation methods</w:t>
       </w:r>
-      <w:bookmarkEnd w:id="56"/>
+      <w:bookmarkEnd w:id="64"/>
     </w:p>
     <w:p>
       <w:r>
@@ -4836,12 +5944,12 @@
         </w:numPr>
         <w:ind w:left="432" w:hanging="432"/>
       </w:pPr>
-      <w:bookmarkStart w:id="57" w:name="_Toc514237742"/>
+      <w:bookmarkStart w:id="65" w:name="_Toc514237742"/>
       <w:r>
         <w:lastRenderedPageBreak/>
         <w:t>Appendix: Shader switching methods</w:t>
       </w:r>
-      <w:bookmarkEnd w:id="57"/>
+      <w:bookmarkEnd w:id="65"/>
     </w:p>
     <w:p>
       <w:r>
@@ -4865,7 +5973,7 @@
         </w:numPr>
         <w:ind w:left="432" w:hanging="432"/>
       </w:pPr>
-      <w:bookmarkStart w:id="58" w:name="_Toc514237743"/>
+      <w:bookmarkStart w:id="66" w:name="_Toc514237743"/>
       <w:r>
         <w:lastRenderedPageBreak/>
         <w:t xml:space="preserve">Appendix: TinyObjLoader model </w:t>
@@ -4873,7 +5981,7 @@
       <w:r>
         <w:t>processing</w:t>
       </w:r>
-      <w:bookmarkEnd w:id="58"/>
+      <w:bookmarkEnd w:id="66"/>
     </w:p>
     <w:p>
       <w:r>
@@ -4897,15 +6005,15 @@
         </w:numPr>
         <w:ind w:left="432" w:hanging="432"/>
       </w:pPr>
-      <w:bookmarkStart w:id="59" w:name="_Toc514237744"/>
+      <w:bookmarkStart w:id="67" w:name="_Toc514237744"/>
       <w:r>
         <w:lastRenderedPageBreak/>
         <w:t>Appendix: Compound shaders</w:t>
       </w:r>
-      <w:bookmarkEnd w:id="59"/>
+      <w:bookmarkEnd w:id="67"/>
     </w:p>
     <w:sectPr>
-      <w:footerReference w:type="default" r:id="rId52"/>
+      <w:footerReference w:type="default" r:id="rId57"/>
       <w:pgSz w:w="11906" w:h="16838"/>
       <w:pgMar w:top="1440" w:right="1440" w:bottom="1440" w:left="1440" w:header="708" w:footer="708" w:gutter="0"/>
       <w:cols w:space="708"/>
@@ -4975,7 +6083,7 @@
           <w:rPr>
             <w:noProof/>
           </w:rPr>
-          <w:t>13</w:t>
+          <w:t>15</w:t>
         </w:r>
         <w:r>
           <w:rPr>
@@ -6176,7 +7284,6 @@
   <w:style w:type="character" w:default="1" w:styleId="DefaultParagraphFont">
     <w:name w:val="Default Paragraph Font"/>
     <w:uiPriority w:val="1"/>
-    <w:semiHidden/>
     <w:unhideWhenUsed/>
   </w:style>
   <w:style w:type="table" w:default="1" w:styleId="TableNormal">
@@ -6618,7 +7725,568 @@
       <w:vertAlign w:val="superscript"/>
     </w:rPr>
   </w:style>
+  <w:style w:type="table" w:styleId="TableGrid">
+    <w:name w:val="Table Grid"/>
+    <w:basedOn w:val="TableNormal"/>
+    <w:uiPriority w:val="39"/>
+    <w:rsid w:val="009A7C10"/>
+    <w:pPr>
+      <w:spacing w:after="0" w:line="240" w:lineRule="auto"/>
+    </w:pPr>
+    <w:tblPr>
+      <w:tblBorders>
+        <w:top w:val="single" w:sz="4" w:space="0" w:color="auto"/>
+        <w:left w:val="single" w:sz="4" w:space="0" w:color="auto"/>
+        <w:bottom w:val="single" w:sz="4" w:space="0" w:color="auto"/>
+        <w:right w:val="single" w:sz="4" w:space="0" w:color="auto"/>
+        <w:insideH w:val="single" w:sz="4" w:space="0" w:color="auto"/>
+        <w:insideV w:val="single" w:sz="4" w:space="0" w:color="auto"/>
+      </w:tblBorders>
+    </w:tblPr>
+  </w:style>
 </w:styles>
+</file>
+
+<file path=word/glossary/document.xml><?xml version="1.0" encoding="utf-8"?>
+<w:glossaryDocument xmlns:wpc="http://schemas.microsoft.com/office/word/2010/wordprocessingCanvas" xmlns:cx="http://schemas.microsoft.com/office/drawing/2014/chartex" xmlns:cx1="http://schemas.microsoft.com/office/drawing/2015/9/8/chartex" xmlns:cx2="http://schemas.microsoft.com/office/drawing/2015/10/21/chartex" xmlns:cx3="http://schemas.microsoft.com/office/drawing/2016/5/9/chartex" xmlns:cx4="http://schemas.microsoft.com/office/drawing/2016/5/10/chartex" xmlns:cx5="http://schemas.microsoft.com/office/drawing/2016/5/11/chartex" xmlns:cx6="http://schemas.microsoft.com/office/drawing/2016/5/12/chartex" xmlns:cx7="http://schemas.microsoft.com/office/drawing/2016/5/13/chartex" xmlns:cx8="http://schemas.microsoft.com/office/drawing/2016/5/14/chartex" xmlns:mc="http://schemas.openxmlformats.org/markup-compatibility/2006" xmlns:aink="http://schemas.microsoft.com/office/drawing/2016/ink" xmlns:am3d="http://schemas.microsoft.com/office/drawing/2017/model3d" xmlns:o="urn:schemas-microsoft-com:office:office" xmlns:r="http://schemas.openxmlformats.org/officeDocument/2006/relationships" xmlns:m="http://schemas.openxmlformats.org/officeDocument/2006/math" xmlns:v="urn:schemas-microsoft-com:vml" xmlns:wp14="http://schemas.microsoft.com/office/word/2010/wordprocessingDrawing" xmlns:wp="http://schemas.openxmlformats.org/drawingml/2006/wordprocessingDrawing" xmlns:w10="urn:schemas-microsoft-com:office:word" xmlns:w="http://schemas.openxmlformats.org/wordprocessingml/2006/main" xmlns:w14="http://schemas.microsoft.com/office/word/2010/wordml" xmlns:w15="http://schemas.microsoft.com/office/word/2012/wordml" xmlns:w16cid="http://schemas.microsoft.com/office/word/2016/wordml/cid" xmlns:w16se="http://schemas.microsoft.com/office/word/2015/wordml/symex" xmlns:wpg="http://schemas.microsoft.com/office/word/2010/wordprocessingGroup" xmlns:wpi="http://schemas.microsoft.com/office/word/2010/wordprocessingInk" xmlns:wne="http://schemas.microsoft.com/office/word/2006/wordml" xmlns:wps="http://schemas.microsoft.com/office/word/2010/wordprocessingShape" mc:Ignorable="w14 w15 w16se w16cid wp14"/>
+</file>
+
+<file path=word/glossary/fontTable.xml><?xml version="1.0" encoding="utf-8"?>
+<w:fonts xmlns:mc="http://schemas.openxmlformats.org/markup-compatibility/2006" xmlns:r="http://schemas.openxmlformats.org/officeDocument/2006/relationships" xmlns:w="http://schemas.openxmlformats.org/wordprocessingml/2006/main" xmlns:w14="http://schemas.microsoft.com/office/word/2010/wordml" xmlns:w15="http://schemas.microsoft.com/office/word/2012/wordml" xmlns:w16cid="http://schemas.microsoft.com/office/word/2016/wordml/cid" xmlns:w16se="http://schemas.microsoft.com/office/word/2015/wordml/symex" mc:Ignorable="w14 w15 w16se w16cid">
+  <w:font w:name="Times New Roman">
+    <w:panose1 w:val="02020603050405020304"/>
+    <w:charset w:val="00"/>
+    <w:family w:val="roman"/>
+    <w:pitch w:val="variable"/>
+    <w:sig w:usb0="E0002AFF" w:usb1="C0007843" w:usb2="00000009" w:usb3="00000000" w:csb0="000001FF" w:csb1="00000000"/>
+  </w:font>
+  <w:font w:name="Calibri">
+    <w:panose1 w:val="020F0502020204030204"/>
+    <w:charset w:val="00"/>
+    <w:family w:val="swiss"/>
+    <w:pitch w:val="variable"/>
+    <w:sig w:usb0="E0002AFF" w:usb1="4000ACFF" w:usb2="00000001" w:usb3="00000000" w:csb0="000001FF" w:csb1="00000000"/>
+  </w:font>
+  <w:font w:name="Courier New">
+    <w:panose1 w:val="02070309020205020404"/>
+    <w:charset w:val="00"/>
+    <w:family w:val="modern"/>
+    <w:pitch w:val="fixed"/>
+    <w:sig w:usb0="E0002EFF" w:usb1="C0007843" w:usb2="00000009" w:usb3="00000000" w:csb0="000001FF" w:csb1="00000000"/>
+  </w:font>
+  <w:font w:name="Wingdings">
+    <w:panose1 w:val="05000000000000000000"/>
+    <w:charset w:val="02"/>
+    <w:family w:val="auto"/>
+    <w:pitch w:val="variable"/>
+    <w:sig w:usb0="00000000" w:usb1="10000000" w:usb2="00000000" w:usb3="00000000" w:csb0="80000000" w:csb1="00000000"/>
+  </w:font>
+  <w:font w:name="Symbol">
+    <w:panose1 w:val="05050102010706020507"/>
+    <w:charset w:val="02"/>
+    <w:family w:val="roman"/>
+    <w:pitch w:val="variable"/>
+    <w:sig w:usb0="00000000" w:usb1="10000000" w:usb2="00000000" w:usb3="00000000" w:csb0="80000000" w:csb1="00000000"/>
+  </w:font>
+  <w:font w:name="Calibri Light">
+    <w:panose1 w:val="020F0302020204030204"/>
+    <w:charset w:val="00"/>
+    <w:family w:val="swiss"/>
+    <w:pitch w:val="variable"/>
+    <w:sig w:usb0="A0002AEF" w:usb1="4000207B" w:usb2="00000000" w:usb3="00000000" w:csb0="000001FF" w:csb1="00000000"/>
+  </w:font>
+  <w:font w:name="Cambria Math">
+    <w:panose1 w:val="02040503050406030204"/>
+    <w:charset w:val="00"/>
+    <w:family w:val="roman"/>
+    <w:pitch w:val="variable"/>
+    <w:sig w:usb0="E00006FF" w:usb1="420024FF" w:usb2="02000000" w:usb3="00000000" w:csb0="0000019F" w:csb1="00000000"/>
+  </w:font>
+</w:fonts>
+</file>
+
+<file path=word/glossary/settings.xml><?xml version="1.0" encoding="utf-8"?>
+<w:settings xmlns:mc="http://schemas.openxmlformats.org/markup-compatibility/2006" xmlns:o="urn:schemas-microsoft-com:office:office" xmlns:r="http://schemas.openxmlformats.org/officeDocument/2006/relationships" xmlns:m="http://schemas.openxmlformats.org/officeDocument/2006/math" xmlns:v="urn:schemas-microsoft-com:vml" xmlns:w10="urn:schemas-microsoft-com:office:word" xmlns:w="http://schemas.openxmlformats.org/wordprocessingml/2006/main" xmlns:w14="http://schemas.microsoft.com/office/word/2010/wordml" xmlns:w15="http://schemas.microsoft.com/office/word/2012/wordml" xmlns:w16cid="http://schemas.microsoft.com/office/word/2016/wordml/cid" xmlns:w16se="http://schemas.microsoft.com/office/word/2015/wordml/symex" xmlns:sl="http://schemas.openxmlformats.org/schemaLibrary/2006/main" mc:Ignorable="w14 w15 w16se w16cid">
+  <w:view w:val="normal"/>
+  <w:defaultTabStop w:val="720"/>
+  <w:characterSpacingControl w:val="doNotCompress"/>
+  <w:compat>
+    <w:useFELayout/>
+    <w:compatSetting w:name="compatibilityMode" w:uri="http://schemas.microsoft.com/office/word" w:val="15"/>
+    <w:compatSetting w:name="overrideTableStyleFontSizeAndJustification" w:uri="http://schemas.microsoft.com/office/word" w:val="1"/>
+    <w:compatSetting w:name="enableOpenTypeFeatures" w:uri="http://schemas.microsoft.com/office/word" w:val="1"/>
+    <w:compatSetting w:name="doNotFlipMirrorIndents" w:uri="http://schemas.microsoft.com/office/word" w:val="1"/>
+    <w:compatSetting w:name="differentiateMultirowTableHeaders" w:uri="http://schemas.microsoft.com/office/word" w:val="1"/>
+  </w:compat>
+  <w:rsids>
+    <w:rsidRoot w:val="00F07162"/>
+    <w:rsid w:val="00DB6BD0"/>
+    <w:rsid w:val="00F07162"/>
+  </w:rsids>
+  <m:mathPr>
+    <m:mathFont m:val="Cambria Math"/>
+    <m:brkBin m:val="before"/>
+    <m:brkBinSub m:val="--"/>
+    <m:smallFrac m:val="0"/>
+    <m:dispDef/>
+    <m:lMargin m:val="0"/>
+    <m:rMargin m:val="0"/>
+    <m:defJc m:val="centerGroup"/>
+    <m:wrapIndent m:val="1440"/>
+    <m:intLim m:val="subSup"/>
+    <m:naryLim m:val="undOvr"/>
+  </m:mathPr>
+  <w:themeFontLang w:val="en-GB"/>
+  <w:clrSchemeMapping w:bg1="light1" w:t1="dark1" w:bg2="light2" w:t2="dark2" w:accent1="accent1" w:accent2="accent2" w:accent3="accent3" w:accent4="accent4" w:accent5="accent5" w:accent6="accent6" w:hyperlink="hyperlink" w:followedHyperlink="followedHyperlink"/>
+  <w:decimalSymbol w:val="."/>
+  <w:listSeparator w:val=","/>
+  <w15:chartTrackingRefBased/>
+</w:settings>
+</file>
+
+<file path=word/glossary/styles.xml><?xml version="1.0" encoding="utf-8"?>
+<w:styles xmlns:mc="http://schemas.openxmlformats.org/markup-compatibility/2006" xmlns:r="http://schemas.openxmlformats.org/officeDocument/2006/relationships" xmlns:w="http://schemas.openxmlformats.org/wordprocessingml/2006/main" xmlns:w14="http://schemas.microsoft.com/office/word/2010/wordml" xmlns:w15="http://schemas.microsoft.com/office/word/2012/wordml" xmlns:w16cid="http://schemas.microsoft.com/office/word/2016/wordml/cid" xmlns:w16se="http://schemas.microsoft.com/office/word/2015/wordml/symex" mc:Ignorable="w14 w15 w16se w16cid">
+  <w:docDefaults>
+    <w:rPrDefault>
+      <w:rPr>
+        <w:rFonts w:asciiTheme="minorHAnsi" w:eastAsiaTheme="minorEastAsia" w:hAnsiTheme="minorHAnsi" w:cstheme="minorBidi"/>
+        <w:sz w:val="22"/>
+        <w:szCs w:val="22"/>
+        <w:lang w:val="en-GB" w:eastAsia="en-GB" w:bidi="ar-SA"/>
+      </w:rPr>
+    </w:rPrDefault>
+    <w:pPrDefault>
+      <w:pPr>
+        <w:spacing w:after="160" w:line="259" w:lineRule="auto"/>
+      </w:pPr>
+    </w:pPrDefault>
+  </w:docDefaults>
+  <w:latentStyles w:defLockedState="0" w:defUIPriority="99" w:defSemiHidden="0" w:defUnhideWhenUsed="0" w:defQFormat="0" w:count="375">
+    <w:lsdException w:name="Normal" w:uiPriority="0" w:qFormat="1"/>
+    <w:lsdException w:name="heading 1" w:uiPriority="9" w:qFormat="1"/>
+    <w:lsdException w:name="heading 2" w:semiHidden="1" w:uiPriority="9" w:unhideWhenUsed="1" w:qFormat="1"/>
+    <w:lsdException w:name="heading 3" w:semiHidden="1" w:uiPriority="9" w:unhideWhenUsed="1" w:qFormat="1"/>
+    <w:lsdException w:name="heading 4" w:semiHidden="1" w:uiPriority="9" w:unhideWhenUsed="1" w:qFormat="1"/>
+    <w:lsdException w:name="heading 5" w:semiHidden="1" w:uiPriority="9" w:unhideWhenUsed="1" w:qFormat="1"/>
+    <w:lsdException w:name="heading 6" w:semiHidden="1" w:uiPriority="9" w:unhideWhenUsed="1" w:qFormat="1"/>
+    <w:lsdException w:name="heading 7" w:semiHidden="1" w:uiPriority="9" w:unhideWhenUsed="1" w:qFormat="1"/>
+    <w:lsdException w:name="heading 8" w:semiHidden="1" w:uiPriority="9" w:unhideWhenUsed="1" w:qFormat="1"/>
+    <w:lsdException w:name="heading 9" w:semiHidden="1" w:uiPriority="9" w:unhideWhenUsed="1" w:qFormat="1"/>
+    <w:lsdException w:name="index 1" w:semiHidden="1" w:unhideWhenUsed="1"/>
+    <w:lsdException w:name="index 2" w:semiHidden="1" w:unhideWhenUsed="1"/>
+    <w:lsdException w:name="index 3" w:semiHidden="1" w:unhideWhenUsed="1"/>
+    <w:lsdException w:name="index 4" w:semiHidden="1" w:unhideWhenUsed="1"/>
+    <w:lsdException w:name="index 5" w:semiHidden="1" w:unhideWhenUsed="1"/>
+    <w:lsdException w:name="index 6" w:semiHidden="1" w:unhideWhenUsed="1"/>
+    <w:lsdException w:name="index 7" w:semiHidden="1" w:unhideWhenUsed="1"/>
+    <w:lsdException w:name="index 8" w:semiHidden="1" w:unhideWhenUsed="1"/>
+    <w:lsdException w:name="index 9" w:semiHidden="1" w:unhideWhenUsed="1"/>
+    <w:lsdException w:name="toc 1" w:semiHidden="1" w:uiPriority="39" w:unhideWhenUsed="1"/>
+    <w:lsdException w:name="toc 2" w:semiHidden="1" w:uiPriority="39" w:unhideWhenUsed="1"/>
+    <w:lsdException w:name="toc 3" w:semiHidden="1" w:uiPriority="39" w:unhideWhenUsed="1"/>
+    <w:lsdException w:name="toc 4" w:semiHidden="1" w:uiPriority="39" w:unhideWhenUsed="1"/>
+    <w:lsdException w:name="toc 5" w:semiHidden="1" w:uiPriority="39" w:unhideWhenUsed="1"/>
+    <w:lsdException w:name="toc 6" w:semiHidden="1" w:uiPriority="39" w:unhideWhenUsed="1"/>
+    <w:lsdException w:name="toc 7" w:semiHidden="1" w:uiPriority="39" w:unhideWhenUsed="1"/>
+    <w:lsdException w:name="toc 8" w:semiHidden="1" w:uiPriority="39" w:unhideWhenUsed="1"/>
+    <w:lsdException w:name="toc 9" w:semiHidden="1" w:uiPriority="39" w:unhideWhenUsed="1"/>
+    <w:lsdException w:name="Normal Indent" w:semiHidden="1" w:unhideWhenUsed="1"/>
+    <w:lsdException w:name="footnote text" w:semiHidden="1" w:unhideWhenUsed="1"/>
+    <w:lsdException w:name="annotation text" w:semiHidden="1" w:unhideWhenUsed="1"/>
+    <w:lsdException w:name="header" w:semiHidden="1" w:unhideWhenUsed="1"/>
+    <w:lsdException w:name="footer" w:semiHidden="1" w:unhideWhenUsed="1"/>
+    <w:lsdException w:name="index heading" w:semiHidden="1" w:unhideWhenUsed="1"/>
+    <w:lsdException w:name="caption" w:semiHidden="1" w:uiPriority="35" w:unhideWhenUsed="1" w:qFormat="1"/>
+    <w:lsdException w:name="table of figures" w:semiHidden="1" w:unhideWhenUsed="1"/>
+    <w:lsdException w:name="envelope address" w:semiHidden="1" w:unhideWhenUsed="1"/>
+    <w:lsdException w:name="envelope return" w:semiHidden="1" w:unhideWhenUsed="1"/>
+    <w:lsdException w:name="footnote reference" w:semiHidden="1" w:unhideWhenUsed="1"/>
+    <w:lsdException w:name="annotation reference" w:semiHidden="1" w:unhideWhenUsed="1"/>
+    <w:lsdException w:name="line number" w:semiHidden="1" w:unhideWhenUsed="1"/>
+    <w:lsdException w:name="page number" w:semiHidden="1" w:unhideWhenUsed="1"/>
+    <w:lsdException w:name="endnote reference" w:semiHidden="1" w:unhideWhenUsed="1"/>
+    <w:lsdException w:name="endnote text" w:semiHidden="1" w:unhideWhenUsed="1"/>
+    <w:lsdException w:name="table of authorities" w:semiHidden="1" w:unhideWhenUsed="1"/>
+    <w:lsdException w:name="macro" w:semiHidden="1" w:unhideWhenUsed="1"/>
+    <w:lsdException w:name="toa heading" w:semiHidden="1" w:unhideWhenUsed="1"/>
+    <w:lsdException w:name="List" w:semiHidden="1" w:unhideWhenUsed="1"/>
+    <w:lsdException w:name="List Bullet" w:semiHidden="1" w:unhideWhenUsed="1"/>
+    <w:lsdException w:name="List Number" w:semiHidden="1" w:unhideWhenUsed="1"/>
+    <w:lsdException w:name="List 2" w:semiHidden="1" w:unhideWhenUsed="1"/>
+    <w:lsdException w:name="List 3" w:semiHidden="1" w:unhideWhenUsed="1"/>
+    <w:lsdException w:name="List 4" w:semiHidden="1" w:unhideWhenUsed="1"/>
+    <w:lsdException w:name="List 5" w:semiHidden="1" w:unhideWhenUsed="1"/>
+    <w:lsdException w:name="List Bullet 2" w:semiHidden="1" w:unhideWhenUsed="1"/>
+    <w:lsdException w:name="List Bullet 3" w:semiHidden="1" w:unhideWhenUsed="1"/>
+    <w:lsdException w:name="List Bullet 4" w:semiHidden="1" w:unhideWhenUsed="1"/>
+    <w:lsdException w:name="List Bullet 5" w:semiHidden="1" w:unhideWhenUsed="1"/>
+    <w:lsdException w:name="List Number 2" w:semiHidden="1" w:unhideWhenUsed="1"/>
+    <w:lsdException w:name="List Number 3" w:semiHidden="1" w:unhideWhenUsed="1"/>
+    <w:lsdException w:name="List Number 4" w:semiHidden="1" w:unhideWhenUsed="1"/>
+    <w:lsdException w:name="List Number 5" w:semiHidden="1" w:unhideWhenUsed="1"/>
+    <w:lsdException w:name="Title" w:uiPriority="10" w:qFormat="1"/>
+    <w:lsdException w:name="Closing" w:semiHidden="1" w:unhideWhenUsed="1"/>
+    <w:lsdException w:name="Signature" w:semiHidden="1" w:unhideWhenUsed="1"/>
+    <w:lsdException w:name="Default Paragraph Font" w:semiHidden="1" w:uiPriority="1" w:unhideWhenUsed="1"/>
+    <w:lsdException w:name="Body Text" w:semiHidden="1" w:unhideWhenUsed="1"/>
+    <w:lsdException w:name="Body Text Indent" w:semiHidden="1" w:unhideWhenUsed="1"/>
+    <w:lsdException w:name="List Continue" w:semiHidden="1" w:unhideWhenUsed="1"/>
+    <w:lsdException w:name="List Continue 2" w:semiHidden="1" w:unhideWhenUsed="1"/>
+    <w:lsdException w:name="List Continue 3" w:semiHidden="1" w:unhideWhenUsed="1"/>
+    <w:lsdException w:name="List Continue 4" w:semiHidden="1" w:unhideWhenUsed="1"/>
+    <w:lsdException w:name="List Continue 5" w:semiHidden="1" w:unhideWhenUsed="1"/>
+    <w:lsdException w:name="Message Header" w:semiHidden="1" w:unhideWhenUsed="1"/>
+    <w:lsdException w:name="Subtitle" w:uiPriority="11" w:qFormat="1"/>
+    <w:lsdException w:name="Salutation" w:semiHidden="1" w:unhideWhenUsed="1"/>
+    <w:lsdException w:name="Date" w:semiHidden="1" w:unhideWhenUsed="1"/>
+    <w:lsdException w:name="Body Text First Indent" w:semiHidden="1" w:unhideWhenUsed="1"/>
+    <w:lsdException w:name="Body Text First Indent 2" w:semiHidden="1" w:unhideWhenUsed="1"/>
+    <w:lsdException w:name="Note Heading" w:semiHidden="1" w:unhideWhenUsed="1"/>
+    <w:lsdException w:name="Body Text 2" w:semiHidden="1" w:unhideWhenUsed="1"/>
+    <w:lsdException w:name="Body Text 3" w:semiHidden="1" w:unhideWhenUsed="1"/>
+    <w:lsdException w:name="Body Text Indent 2" w:semiHidden="1" w:unhideWhenUsed="1"/>
+    <w:lsdException w:name="Body Text Indent 3" w:semiHidden="1" w:unhideWhenUsed="1"/>
+    <w:lsdException w:name="Block Text" w:semiHidden="1" w:unhideWhenUsed="1"/>
+    <w:lsdException w:name="Hyperlink" w:semiHidden="1" w:unhideWhenUsed="1"/>
+    <w:lsdException w:name="FollowedHyperlink" w:semiHidden="1" w:unhideWhenUsed="1"/>
+    <w:lsdException w:name="Strong" w:uiPriority="22" w:qFormat="1"/>
+    <w:lsdException w:name="Emphasis" w:uiPriority="20" w:qFormat="1"/>
+    <w:lsdException w:name="Document Map" w:semiHidden="1" w:unhideWhenUsed="1"/>
+    <w:lsdException w:name="Plain Text" w:semiHidden="1" w:unhideWhenUsed="1"/>
+    <w:lsdException w:name="E-mail Signature" w:semiHidden="1" w:unhideWhenUsed="1"/>
+    <w:lsdException w:name="HTML Top of Form" w:semiHidden="1" w:unhideWhenUsed="1"/>
+    <w:lsdException w:name="HTML Bottom of Form" w:semiHidden="1" w:unhideWhenUsed="1"/>
+    <w:lsdException w:name="Normal (Web)" w:semiHidden="1" w:unhideWhenUsed="1"/>
+    <w:lsdException w:name="HTML Acronym" w:semiHidden="1" w:unhideWhenUsed="1"/>
+    <w:lsdException w:name="HTML Address" w:semiHidden="1" w:unhideWhenUsed="1"/>
+    <w:lsdException w:name="HTML Cite" w:semiHidden="1" w:unhideWhenUsed="1"/>
+    <w:lsdException w:name="HTML Code" w:semiHidden="1" w:unhideWhenUsed="1"/>
+    <w:lsdException w:name="HTML Definition" w:semiHidden="1" w:unhideWhenUsed="1"/>
+    <w:lsdException w:name="HTML Keyboard" w:semiHidden="1" w:unhideWhenUsed="1"/>
+    <w:lsdException w:name="HTML Preformatted" w:semiHidden="1" w:unhideWhenUsed="1"/>
+    <w:lsdException w:name="HTML Sample" w:semiHidden="1" w:unhideWhenUsed="1"/>
+    <w:lsdException w:name="HTML Typewriter" w:semiHidden="1" w:unhideWhenUsed="1"/>
+    <w:lsdException w:name="HTML Variable" w:semiHidden="1" w:unhideWhenUsed="1"/>
+    <w:lsdException w:name="Normal Table" w:semiHidden="1" w:unhideWhenUsed="1"/>
+    <w:lsdException w:name="annotation subject" w:semiHidden="1" w:unhideWhenUsed="1"/>
+    <w:lsdException w:name="No List" w:semiHidden="1" w:unhideWhenUsed="1"/>
+    <w:lsdException w:name="Outline List 1" w:semiHidden="1" w:unhideWhenUsed="1"/>
+    <w:lsdException w:name="Outline List 2" w:semiHidden="1" w:unhideWhenUsed="1"/>
+    <w:lsdException w:name="Outline List 3" w:semiHidden="1" w:unhideWhenUsed="1"/>
+    <w:lsdException w:name="Table Simple 1" w:semiHidden="1" w:unhideWhenUsed="1"/>
+    <w:lsdException w:name="Table Simple 2" w:semiHidden="1" w:unhideWhenUsed="1"/>
+    <w:lsdException w:name="Table Simple 3" w:semiHidden="1" w:unhideWhenUsed="1"/>
+    <w:lsdException w:name="Table Classic 1" w:semiHidden="1" w:unhideWhenUsed="1"/>
+    <w:lsdException w:name="Table Classic 2" w:semiHidden="1" w:unhideWhenUsed="1"/>
+    <w:lsdException w:name="Table Classic 3" w:semiHidden="1" w:unhideWhenUsed="1"/>
+    <w:lsdException w:name="Table Classic 4" w:semiHidden="1" w:unhideWhenUsed="1"/>
+    <w:lsdException w:name="Table Colorful 1" w:semiHidden="1" w:unhideWhenUsed="1"/>
+    <w:lsdException w:name="Table Colorful 2" w:semiHidden="1" w:unhideWhenUsed="1"/>
+    <w:lsdException w:name="Table Colorful 3" w:semiHidden="1" w:unhideWhenUsed="1"/>
+    <w:lsdException w:name="Table Columns 1" w:semiHidden="1" w:unhideWhenUsed="1"/>
+    <w:lsdException w:name="Table Columns 2" w:semiHidden="1" w:unhideWhenUsed="1"/>
+    <w:lsdException w:name="Table Columns 3" w:semiHidden="1" w:unhideWhenUsed="1"/>
+    <w:lsdException w:name="Table Columns 4" w:semiHidden="1" w:unhideWhenUsed="1"/>
+    <w:lsdException w:name="Table Columns 5" w:semiHidden="1" w:unhideWhenUsed="1"/>
+    <w:lsdException w:name="Table Grid 1" w:semiHidden="1" w:unhideWhenUsed="1"/>
+    <w:lsdException w:name="Table Grid 2" w:semiHidden="1" w:unhideWhenUsed="1"/>
+    <w:lsdException w:name="Table Grid 3" w:semiHidden="1" w:unhideWhenUsed="1"/>
+    <w:lsdException w:name="Table Grid 4" w:semiHidden="1" w:unhideWhenUsed="1"/>
+    <w:lsdException w:name="Table Grid 5" w:semiHidden="1" w:unhideWhenUsed="1"/>
+    <w:lsdException w:name="Table Grid 6" w:semiHidden="1" w:unhideWhenUsed="1"/>
+    <w:lsdException w:name="Table Grid 7" w:semiHidden="1" w:unhideWhenUsed="1"/>
+    <w:lsdException w:name="Table Grid 8" w:semiHidden="1" w:unhideWhenUsed="1"/>
+    <w:lsdException w:name="Table List 1" w:semiHidden="1" w:unhideWhenUsed="1"/>
+    <w:lsdException w:name="Table List 2" w:semiHidden="1" w:unhideWhenUsed="1"/>
+    <w:lsdException w:name="Table List 3" w:semiHidden="1" w:unhideWhenUsed="1"/>
+    <w:lsdException w:name="Table List 4" w:semiHidden="1" w:unhideWhenUsed="1"/>
+    <w:lsdException w:name="Table List 5" w:semiHidden="1" w:unhideWhenUsed="1"/>
+    <w:lsdException w:name="Table List 6" w:semiHidden="1" w:unhideWhenUsed="1"/>
+    <w:lsdException w:name="Table List 7" w:semiHidden="1" w:unhideWhenUsed="1"/>
+    <w:lsdException w:name="Table List 8" w:semiHidden="1" w:unhideWhenUsed="1"/>
+    <w:lsdException w:name="Table 3D effects 1" w:semiHidden="1" w:unhideWhenUsed="1"/>
+    <w:lsdException w:name="Table 3D effects 2" w:semiHidden="1" w:unhideWhenUsed="1"/>
+    <w:lsdException w:name="Table 3D effects 3" w:semiHidden="1" w:unhideWhenUsed="1"/>
+    <w:lsdException w:name="Table Contemporary" w:semiHidden="1" w:unhideWhenUsed="1"/>
+    <w:lsdException w:name="Table Elegant" w:semiHidden="1" w:unhideWhenUsed="1"/>
+    <w:lsdException w:name="Table Professional" w:semiHidden="1" w:unhideWhenUsed="1"/>
+    <w:lsdException w:name="Table Subtle 1" w:semiHidden="1" w:unhideWhenUsed="1"/>
+    <w:lsdException w:name="Table Subtle 2" w:semiHidden="1" w:unhideWhenUsed="1"/>
+    <w:lsdException w:name="Table Web 1" w:semiHidden="1" w:unhideWhenUsed="1"/>
+    <w:lsdException w:name="Table Web 2" w:semiHidden="1" w:unhideWhenUsed="1"/>
+    <w:lsdException w:name="Table Web 3" w:semiHidden="1" w:unhideWhenUsed="1"/>
+    <w:lsdException w:name="Balloon Text" w:semiHidden="1" w:unhideWhenUsed="1"/>
+    <w:lsdException w:name="Table Grid" w:uiPriority="39"/>
+    <w:lsdException w:name="Table Theme" w:semiHidden="1" w:unhideWhenUsed="1"/>
+    <w:lsdException w:name="Placeholder Text" w:semiHidden="1"/>
+    <w:lsdException w:name="No Spacing" w:uiPriority="1" w:qFormat="1"/>
+    <w:lsdException w:name="Light Shading" w:uiPriority="60"/>
+    <w:lsdException w:name="Light List" w:uiPriority="61"/>
+    <w:lsdException w:name="Light Grid" w:uiPriority="62"/>
+    <w:lsdException w:name="Medium Shading 1" w:uiPriority="63"/>
+    <w:lsdException w:name="Medium Shading 2" w:uiPriority="64"/>
+    <w:lsdException w:name="Medium List 1" w:uiPriority="65"/>
+    <w:lsdException w:name="Medium List 2" w:uiPriority="66"/>
+    <w:lsdException w:name="Medium Grid 1" w:uiPriority="67"/>
+    <w:lsdException w:name="Medium Grid 2" w:uiPriority="68"/>
+    <w:lsdException w:name="Medium Grid 3" w:uiPriority="69"/>
+    <w:lsdException w:name="Dark List" w:uiPriority="70"/>
+    <w:lsdException w:name="Colorful Shading" w:uiPriority="71"/>
+    <w:lsdException w:name="Colorful List" w:uiPriority="72"/>
+    <w:lsdException w:name="Colorful Grid" w:uiPriority="73"/>
+    <w:lsdException w:name="Light Shading Accent 1" w:uiPriority="60"/>
+    <w:lsdException w:name="Light List Accent 1" w:uiPriority="61"/>
+    <w:lsdException w:name="Light Grid Accent 1" w:uiPriority="62"/>
+    <w:lsdException w:name="Medium Shading 1 Accent 1" w:uiPriority="63"/>
+    <w:lsdException w:name="Medium Shading 2 Accent 1" w:uiPriority="64"/>
+    <w:lsdException w:name="Medium List 1 Accent 1" w:uiPriority="65"/>
+    <w:lsdException w:name="Revision" w:semiHidden="1"/>
+    <w:lsdException w:name="List Paragraph" w:uiPriority="34" w:qFormat="1"/>
+    <w:lsdException w:name="Quote" w:uiPriority="29" w:qFormat="1"/>
+    <w:lsdException w:name="Intense Quote" w:uiPriority="30" w:qFormat="1"/>
+    <w:lsdException w:name="Medium List 2 Accent 1" w:uiPriority="66"/>
+    <w:lsdException w:name="Medium Grid 1 Accent 1" w:uiPriority="67"/>
+    <w:lsdException w:name="Medium Grid 2 Accent 1" w:uiPriority="68"/>
+    <w:lsdException w:name="Medium Grid 3 Accent 1" w:uiPriority="69"/>
+    <w:lsdException w:name="Dark List Accent 1" w:uiPriority="70"/>
+    <w:lsdException w:name="Colorful Shading Accent 1" w:uiPriority="71"/>
+    <w:lsdException w:name="Colorful List Accent 1" w:uiPriority="72"/>
+    <w:lsdException w:name="Colorful Grid Accent 1" w:uiPriority="73"/>
+    <w:lsdException w:name="Light Shading Accent 2" w:uiPriority="60"/>
+    <w:lsdException w:name="Light List Accent 2" w:uiPriority="61"/>
+    <w:lsdException w:name="Light Grid Accent 2" w:uiPriority="62"/>
+    <w:lsdException w:name="Medium Shading 1 Accent 2" w:uiPriority="63"/>
+    <w:lsdException w:name="Medium Shading 2 Accent 2" w:uiPriority="64"/>
+    <w:lsdException w:name="Medium List 1 Accent 2" w:uiPriority="65"/>
+    <w:lsdException w:name="Medium List 2 Accent 2" w:uiPriority="66"/>
+    <w:lsdException w:name="Medium Grid 1 Accent 2" w:uiPriority="67"/>
+    <w:lsdException w:name="Medium Grid 2 Accent 2" w:uiPriority="68"/>
+    <w:lsdException w:name="Medium Grid 3 Accent 2" w:uiPriority="69"/>
+    <w:lsdException w:name="Dark List Accent 2" w:uiPriority="70"/>
+    <w:lsdException w:name="Colorful Shading Accent 2" w:uiPriority="71"/>
+    <w:lsdException w:name="Colorful List Accent 2" w:uiPriority="72"/>
+    <w:lsdException w:name="Colorful Grid Accent 2" w:uiPriority="73"/>
+    <w:lsdException w:name="Light Shading Accent 3" w:uiPriority="60"/>
+    <w:lsdException w:name="Light List Accent 3" w:uiPriority="61"/>
+    <w:lsdException w:name="Light Grid Accent 3" w:uiPriority="62"/>
+    <w:lsdException w:name="Medium Shading 1 Accent 3" w:uiPriority="63"/>
+    <w:lsdException w:name="Medium Shading 2 Accent 3" w:uiPriority="64"/>
+    <w:lsdException w:name="Medium List 1 Accent 3" w:uiPriority="65"/>
+    <w:lsdException w:name="Medium List 2 Accent 3" w:uiPriority="66"/>
+    <w:lsdException w:name="Medium Grid 1 Accent 3" w:uiPriority="67"/>
+    <w:lsdException w:name="Medium Grid 2 Accent 3" w:uiPriority="68"/>
+    <w:lsdException w:name="Medium Grid 3 Accent 3" w:uiPriority="69"/>
+    <w:lsdException w:name="Dark List Accent 3" w:uiPriority="70"/>
+    <w:lsdException w:name="Colorful Shading Accent 3" w:uiPriority="71"/>
+    <w:lsdException w:name="Colorful List Accent 3" w:uiPriority="72"/>
+    <w:lsdException w:name="Colorful Grid Accent 3" w:uiPriority="73"/>
+    <w:lsdException w:name="Light Shading Accent 4" w:uiPriority="60"/>
+    <w:lsdException w:name="Light List Accent 4" w:uiPriority="61"/>
+    <w:lsdException w:name="Light Grid Accent 4" w:uiPriority="62"/>
+    <w:lsdException w:name="Medium Shading 1 Accent 4" w:uiPriority="63"/>
+    <w:lsdException w:name="Medium Shading 2 Accent 4" w:uiPriority="64"/>
+    <w:lsdException w:name="Medium List 1 Accent 4" w:uiPriority="65"/>
+    <w:lsdException w:name="Medium List 2 Accent 4" w:uiPriority="66"/>
+    <w:lsdException w:name="Medium Grid 1 Accent 4" w:uiPriority="67"/>
+    <w:lsdException w:name="Medium Grid 2 Accent 4" w:uiPriority="68"/>
+    <w:lsdException w:name="Medium Grid 3 Accent 4" w:uiPriority="69"/>
+    <w:lsdException w:name="Dark List Accent 4" w:uiPriority="70"/>
+    <w:lsdException w:name="Colorful Shading Accent 4" w:uiPriority="71"/>
+    <w:lsdException w:name="Colorful List Accent 4" w:uiPriority="72"/>
+    <w:lsdException w:name="Colorful Grid Accent 4" w:uiPriority="73"/>
+    <w:lsdException w:name="Light Shading Accent 5" w:uiPriority="60"/>
+    <w:lsdException w:name="Light List Accent 5" w:uiPriority="61"/>
+    <w:lsdException w:name="Light Grid Accent 5" w:uiPriority="62"/>
+    <w:lsdException w:name="Medium Shading 1 Accent 5" w:uiPriority="63"/>
+    <w:lsdException w:name="Medium Shading 2 Accent 5" w:uiPriority="64"/>
+    <w:lsdException w:name="Medium List 1 Accent 5" w:uiPriority="65"/>
+    <w:lsdException w:name="Medium List 2 Accent 5" w:uiPriority="66"/>
+    <w:lsdException w:name="Medium Grid 1 Accent 5" w:uiPriority="67"/>
+    <w:lsdException w:name="Medium Grid 2 Accent 5" w:uiPriority="68"/>
+    <w:lsdException w:name="Medium Grid 3 Accent 5" w:uiPriority="69"/>
+    <w:lsdException w:name="Dark List Accent 5" w:uiPriority="70"/>
+    <w:lsdException w:name="Colorful Shading Accent 5" w:uiPriority="71"/>
+    <w:lsdException w:name="Colorful List Accent 5" w:uiPriority="72"/>
+    <w:lsdException w:name="Colorful Grid Accent 5" w:uiPriority="73"/>
+    <w:lsdException w:name="Light Shading Accent 6" w:uiPriority="60"/>
+    <w:lsdException w:name="Light List Accent 6" w:uiPriority="61"/>
+    <w:lsdException w:name="Light Grid Accent 6" w:uiPriority="62"/>
+    <w:lsdException w:name="Medium Shading 1 Accent 6" w:uiPriority="63"/>
+    <w:lsdException w:name="Medium Shading 2 Accent 6" w:uiPriority="64"/>
+    <w:lsdException w:name="Medium List 1 Accent 6" w:uiPriority="65"/>
+    <w:lsdException w:name="Medium List 2 Accent 6" w:uiPriority="66"/>
+    <w:lsdException w:name="Medium Grid 1 Accent 6" w:uiPriority="67"/>
+    <w:lsdException w:name="Medium Grid 2 Accent 6" w:uiPriority="68"/>
+    <w:lsdException w:name="Medium Grid 3 Accent 6" w:uiPriority="69"/>
+    <w:lsdException w:name="Dark List Accent 6" w:uiPriority="70"/>
+    <w:lsdException w:name="Colorful Shading Accent 6" w:uiPriority="71"/>
+    <w:lsdException w:name="Colorful List Accent 6" w:uiPriority="72"/>
+    <w:lsdException w:name="Colorful Grid Accent 6" w:uiPriority="73"/>
+    <w:lsdException w:name="Subtle Emphasis" w:uiPriority="19" w:qFormat="1"/>
+    <w:lsdException w:name="Intense Emphasis" w:uiPriority="21" w:qFormat="1"/>
+    <w:lsdException w:name="Subtle Reference" w:uiPriority="31" w:qFormat="1"/>
+    <w:lsdException w:name="Intense Reference" w:uiPriority="32" w:qFormat="1"/>
+    <w:lsdException w:name="Book Title" w:uiPriority="33" w:qFormat="1"/>
+    <w:lsdException w:name="Bibliography" w:semiHidden="1" w:uiPriority="37" w:unhideWhenUsed="1"/>
+    <w:lsdException w:name="TOC Heading" w:semiHidden="1" w:uiPriority="39" w:unhideWhenUsed="1" w:qFormat="1"/>
+    <w:lsdException w:name="Plain Table 1" w:uiPriority="41"/>
+    <w:lsdException w:name="Plain Table 2" w:uiPriority="42"/>
+    <w:lsdException w:name="Plain Table 3" w:uiPriority="43"/>
+    <w:lsdException w:name="Plain Table 4" w:uiPriority="44"/>
+    <w:lsdException w:name="Plain Table 5" w:uiPriority="45"/>
+    <w:lsdException w:name="Grid Table Light" w:uiPriority="40"/>
+    <w:lsdException w:name="Grid Table 1 Light" w:uiPriority="46"/>
+    <w:lsdException w:name="Grid Table 2" w:uiPriority="47"/>
+    <w:lsdException w:name="Grid Table 3" w:uiPriority="48"/>
+    <w:lsdException w:name="Grid Table 4" w:uiPriority="49"/>
+    <w:lsdException w:name="Grid Table 5 Dark" w:uiPriority="50"/>
+    <w:lsdException w:name="Grid Table 6 Colorful" w:uiPriority="51"/>
+    <w:lsdException w:name="Grid Table 7 Colorful" w:uiPriority="52"/>
+    <w:lsdException w:name="Grid Table 1 Light Accent 1" w:uiPriority="46"/>
+    <w:lsdException w:name="Grid Table 2 Accent 1" w:uiPriority="47"/>
+    <w:lsdException w:name="Grid Table 3 Accent 1" w:uiPriority="48"/>
+    <w:lsdException w:name="Grid Table 4 Accent 1" w:uiPriority="49"/>
+    <w:lsdException w:name="Grid Table 5 Dark Accent 1" w:uiPriority="50"/>
+    <w:lsdException w:name="Grid Table 6 Colorful Accent 1" w:uiPriority="51"/>
+    <w:lsdException w:name="Grid Table 7 Colorful Accent 1" w:uiPriority="52"/>
+    <w:lsdException w:name="Grid Table 1 Light Accent 2" w:uiPriority="46"/>
+    <w:lsdException w:name="Grid Table 2 Accent 2" w:uiPriority="47"/>
+    <w:lsdException w:name="Grid Table 3 Accent 2" w:uiPriority="48"/>
+    <w:lsdException w:name="Grid Table 4 Accent 2" w:uiPriority="49"/>
+    <w:lsdException w:name="Grid Table 5 Dark Accent 2" w:uiPriority="50"/>
+    <w:lsdException w:name="Grid Table 6 Colorful Accent 2" w:uiPriority="51"/>
+    <w:lsdException w:name="Grid Table 7 Colorful Accent 2" w:uiPriority="52"/>
+    <w:lsdException w:name="Grid Table 1 Light Accent 3" w:uiPriority="46"/>
+    <w:lsdException w:name="Grid Table 2 Accent 3" w:uiPriority="47"/>
+    <w:lsdException w:name="Grid Table 3 Accent 3" w:uiPriority="48"/>
+    <w:lsdException w:name="Grid Table 4 Accent 3" w:uiPriority="49"/>
+    <w:lsdException w:name="Grid Table 5 Dark Accent 3" w:uiPriority="50"/>
+    <w:lsdException w:name="Grid Table 6 Colorful Accent 3" w:uiPriority="51"/>
+    <w:lsdException w:name="Grid Table 7 Colorful Accent 3" w:uiPriority="52"/>
+    <w:lsdException w:name="Grid Table 1 Light Accent 4" w:uiPriority="46"/>
+    <w:lsdException w:name="Grid Table 2 Accent 4" w:uiPriority="47"/>
+    <w:lsdException w:name="Grid Table 3 Accent 4" w:uiPriority="48"/>
+    <w:lsdException w:name="Grid Table 4 Accent 4" w:uiPriority="49"/>
+    <w:lsdException w:name="Grid Table 5 Dark Accent 4" w:uiPriority="50"/>
+    <w:lsdException w:name="Grid Table 6 Colorful Accent 4" w:uiPriority="51"/>
+    <w:lsdException w:name="Grid Table 7 Colorful Accent 4" w:uiPriority="52"/>
+    <w:lsdException w:name="Grid Table 1 Light Accent 5" w:uiPriority="46"/>
+    <w:lsdException w:name="Grid Table 2 Accent 5" w:uiPriority="47"/>
+    <w:lsdException w:name="Grid Table 3 Accent 5" w:uiPriority="48"/>
+    <w:lsdException w:name="Grid Table 4 Accent 5" w:uiPriority="49"/>
+    <w:lsdException w:name="Grid Table 5 Dark Accent 5" w:uiPriority="50"/>
+    <w:lsdException w:name="Grid Table 6 Colorful Accent 5" w:uiPriority="51"/>
+    <w:lsdException w:name="Grid Table 7 Colorful Accent 5" w:uiPriority="52"/>
+    <w:lsdException w:name="Grid Table 1 Light Accent 6" w:uiPriority="46"/>
+    <w:lsdException w:name="Grid Table 2 Accent 6" w:uiPriority="47"/>
+    <w:lsdException w:name="Grid Table 3 Accent 6" w:uiPriority="48"/>
+    <w:lsdException w:name="Grid Table 4 Accent 6" w:uiPriority="49"/>
+    <w:lsdException w:name="Grid Table 5 Dark Accent 6" w:uiPriority="50"/>
+    <w:lsdException w:name="Grid Table 6 Colorful Accent 6" w:uiPriority="51"/>
+    <w:lsdException w:name="Grid Table 7 Colorful Accent 6" w:uiPriority="52"/>
+    <w:lsdException w:name="List Table 1 Light" w:uiPriority="46"/>
+    <w:lsdException w:name="List Table 2" w:uiPriority="47"/>
+    <w:lsdException w:name="List Table 3" w:uiPriority="48"/>
+    <w:lsdException w:name="List Table 4" w:uiPriority="49"/>
+    <w:lsdException w:name="List Table 5 Dark" w:uiPriority="50"/>
+    <w:lsdException w:name="List Table 6 Colorful" w:uiPriority="51"/>
+    <w:lsdException w:name="List Table 7 Colorful" w:uiPriority="52"/>
+    <w:lsdException w:name="List Table 1 Light Accent 1" w:uiPriority="46"/>
+    <w:lsdException w:name="List Table 2 Accent 1" w:uiPriority="47"/>
+    <w:lsdException w:name="List Table 3 Accent 1" w:uiPriority="48"/>
+    <w:lsdException w:name="List Table 4 Accent 1" w:uiPriority="49"/>
+    <w:lsdException w:name="List Table 5 Dark Accent 1" w:uiPriority="50"/>
+    <w:lsdException w:name="List Table 6 Colorful Accent 1" w:uiPriority="51"/>
+    <w:lsdException w:name="List Table 7 Colorful Accent 1" w:uiPriority="52"/>
+    <w:lsdException w:name="List Table 1 Light Accent 2" w:uiPriority="46"/>
+    <w:lsdException w:name="List Table 2 Accent 2" w:uiPriority="47"/>
+    <w:lsdException w:name="List Table 3 Accent 2" w:uiPriority="48"/>
+    <w:lsdException w:name="List Table 4 Accent 2" w:uiPriority="49"/>
+    <w:lsdException w:name="List Table 5 Dark Accent 2" w:uiPriority="50"/>
+    <w:lsdException w:name="List Table 6 Colorful Accent 2" w:uiPriority="51"/>
+    <w:lsdException w:name="List Table 7 Colorful Accent 2" w:uiPriority="52"/>
+    <w:lsdException w:name="List Table 1 Light Accent 3" w:uiPriority="46"/>
+    <w:lsdException w:name="List Table 2 Accent 3" w:uiPriority="47"/>
+    <w:lsdException w:name="List Table 3 Accent 3" w:uiPriority="48"/>
+    <w:lsdException w:name="List Table 4 Accent 3" w:uiPriority="49"/>
+    <w:lsdException w:name="List Table 5 Dark Accent 3" w:uiPriority="50"/>
+    <w:lsdException w:name="List Table 6 Colorful Accent 3" w:uiPriority="51"/>
+    <w:lsdException w:name="List Table 7 Colorful Accent 3" w:uiPriority="52"/>
+    <w:lsdException w:name="List Table 1 Light Accent 4" w:uiPriority="46"/>
+    <w:lsdException w:name="List Table 2 Accent 4" w:uiPriority="47"/>
+    <w:lsdException w:name="List Table 3 Accent 4" w:uiPriority="48"/>
+    <w:lsdException w:name="List Table 4 Accent 4" w:uiPriority="49"/>
+    <w:lsdException w:name="List Table 5 Dark Accent 4" w:uiPriority="50"/>
+    <w:lsdException w:name="List Table 6 Colorful Accent 4" w:uiPriority="51"/>
+    <w:lsdException w:name="List Table 7 Colorful Accent 4" w:uiPriority="52"/>
+    <w:lsdException w:name="List Table 1 Light Accent 5" w:uiPriority="46"/>
+    <w:lsdException w:name="List Table 2 Accent 5" w:uiPriority="47"/>
+    <w:lsdException w:name="List Table 3 Accent 5" w:uiPriority="48"/>
+    <w:lsdException w:name="List Table 4 Accent 5" w:uiPriority="49"/>
+    <w:lsdException w:name="List Table 5 Dark Accent 5" w:uiPriority="50"/>
+    <w:lsdException w:name="List Table 6 Colorful Accent 5" w:uiPriority="51"/>
+    <w:lsdException w:name="List Table 7 Colorful Accent 5" w:uiPriority="52"/>
+    <w:lsdException w:name="List Table 1 Light Accent 6" w:uiPriority="46"/>
+    <w:lsdException w:name="List Table 2 Accent 6" w:uiPriority="47"/>
+    <w:lsdException w:name="List Table 3 Accent 6" w:uiPriority="48"/>
+    <w:lsdException w:name="List Table 4 Accent 6" w:uiPriority="49"/>
+    <w:lsdException w:name="List Table 5 Dark Accent 6" w:uiPriority="50"/>
+    <w:lsdException w:name="List Table 6 Colorful Accent 6" w:uiPriority="51"/>
+    <w:lsdException w:name="List Table 7 Colorful Accent 6" w:uiPriority="52"/>
+    <w:lsdException w:name="Mention" w:semiHidden="1" w:unhideWhenUsed="1"/>
+    <w:lsdException w:name="Smart Hyperlink" w:semiHidden="1" w:unhideWhenUsed="1"/>
+    <w:lsdException w:name="Hashtag" w:semiHidden="1" w:unhideWhenUsed="1"/>
+    <w:lsdException w:name="Unresolved Mention" w:semiHidden="1" w:unhideWhenUsed="1"/>
+  </w:latentStyles>
+  <w:style w:type="paragraph" w:default="1" w:styleId="Normal">
+    <w:name w:val="Normal"/>
+    <w:qFormat/>
+  </w:style>
+  <w:style w:type="character" w:default="1" w:styleId="DefaultParagraphFont">
+    <w:name w:val="Default Paragraph Font"/>
+    <w:uiPriority w:val="1"/>
+    <w:semiHidden/>
+    <w:unhideWhenUsed/>
+  </w:style>
+  <w:style w:type="table" w:default="1" w:styleId="TableNormal">
+    <w:name w:val="Normal Table"/>
+    <w:uiPriority w:val="99"/>
+    <w:semiHidden/>
+    <w:unhideWhenUsed/>
+    <w:tblPr>
+      <w:tblInd w:w="0" w:type="dxa"/>
+      <w:tblCellMar>
+        <w:top w:w="0" w:type="dxa"/>
+        <w:left w:w="108" w:type="dxa"/>
+        <w:bottom w:w="0" w:type="dxa"/>
+        <w:right w:w="108" w:type="dxa"/>
+      </w:tblCellMar>
+    </w:tblPr>
+  </w:style>
+  <w:style w:type="numbering" w:default="1" w:styleId="NoList">
+    <w:name w:val="No List"/>
+    <w:uiPriority w:val="99"/>
+    <w:semiHidden/>
+    <w:unhideWhenUsed/>
+  </w:style>
+  <w:style w:type="character" w:styleId="PlaceholderText">
+    <w:name w:val="Placeholder Text"/>
+    <w:basedOn w:val="DefaultParagraphFont"/>
+    <w:uiPriority w:val="99"/>
+    <w:semiHidden/>
+    <w:rsid w:val="00DB6BD0"/>
+    <w:rPr>
+      <w:color w:val="808080"/>
+    </w:rPr>
+  </w:style>
+</w:styles>
+</file>
+
+<file path=word/glossary/webSettings.xml><?xml version="1.0" encoding="utf-8"?>
+<w:webSettings xmlns:mc="http://schemas.openxmlformats.org/markup-compatibility/2006" xmlns:r="http://schemas.openxmlformats.org/officeDocument/2006/relationships" xmlns:w="http://schemas.openxmlformats.org/wordprocessingml/2006/main" xmlns:w14="http://schemas.microsoft.com/office/word/2010/wordml" xmlns:w15="http://schemas.microsoft.com/office/word/2012/wordml" xmlns:w16cid="http://schemas.microsoft.com/office/word/2016/wordml/cid" xmlns:w16se="http://schemas.microsoft.com/office/word/2015/wordml/symex" mc:Ignorable="w14 w15 w16se w16cid">
+  <w:optimizeForBrowser/>
+  <w:allowPNG/>
+</w:webSettings>
 </file>
 
 <file path=word/theme/theme1.xml><?xml version="1.0" encoding="utf-8"?>
@@ -6921,7 +8589,7 @@
 </file>
 
 <file path=customXml/itemProps1.xml><?xml version="1.0" encoding="utf-8"?>
-<ds:datastoreItem xmlns:ds="http://schemas.openxmlformats.org/officeDocument/2006/customXml" ds:itemID="{27C2940E-1797-4DB2-8C10-F2CB9723D6AB}">
+<ds:datastoreItem xmlns:ds="http://schemas.openxmlformats.org/officeDocument/2006/customXml" ds:itemID="{B7F69EB9-B6EB-45F3-9FDC-BFB085FCB1A8}">
   <ds:schemaRefs>
     <ds:schemaRef ds:uri="http://schemas.openxmlformats.org/officeDocument/2006/bibliography"/>
   </ds:schemaRefs>

</xml_diff>